<commit_message>
updated report and associated dash
</commit_message>
<xml_diff>
--- a/Report.docx
+++ b/Report.docx
@@ -597,7 +597,7 @@
           <w:sz w:val="22"/>
           <w:szCs w:val="22"/>
         </w:rPr>
-        <w:t xml:space="preserve"> We assume our sensors are part of a very well-maintained network and do not emit faulty readings in such a way that previously recorded data is to be altered. </w:t>
+        <w:t xml:space="preserve"> </w:t>
       </w:r>
     </w:p>
     <w:p>
@@ -616,7 +616,7 @@
         <w:pStyle w:val="Paragraphedeliste"/>
         <w:numPr>
           <w:ilvl w:val="0"/>
-          <w:numId w:val="8"/>
+          <w:numId w:val="9"/>
         </w:numPr>
         <w:spacing w:line="360" w:lineRule="auto"/>
         <w:jc w:val="both"/>
@@ -630,6 +630,316 @@
           <w:rFonts w:ascii="Arial" w:hAnsi="Arial" w:cs="Arial"/>
           <w:lang w:val="en-US"/>
         </w:rPr>
+        <w:t>Key assumptions</w:t>
+      </w:r>
+    </w:p>
+    <w:p>
+      <w:pPr>
+        <w:spacing w:line="360" w:lineRule="auto"/>
+        <w:ind w:left="360"/>
+        <w:jc w:val="both"/>
+        <w:rPr>
+          <w:rFonts w:ascii="Arial" w:hAnsi="Arial" w:cs="Arial"/>
+          <w:sz w:val="22"/>
+          <w:szCs w:val="22"/>
+        </w:rPr>
+      </w:pPr>
+    </w:p>
+    <w:p>
+      <w:pPr>
+        <w:pStyle w:val="Paragraphedeliste"/>
+        <w:numPr>
+          <w:ilvl w:val="0"/>
+          <w:numId w:val="10"/>
+        </w:numPr>
+        <w:spacing w:line="360" w:lineRule="auto"/>
+        <w:jc w:val="both"/>
+        <w:rPr>
+          <w:rFonts w:ascii="Arial" w:hAnsi="Arial" w:cs="Arial"/>
+          <w:sz w:val="22"/>
+          <w:szCs w:val="22"/>
+          <w:lang w:val="en-US"/>
+        </w:rPr>
+      </w:pPr>
+      <w:r>
+        <w:rPr>
+          <w:rFonts w:ascii="Arial" w:hAnsi="Arial" w:cs="Arial"/>
+          <w:sz w:val="22"/>
+          <w:szCs w:val="22"/>
+          <w:lang w:val="en-US"/>
+        </w:rPr>
+        <w:t>O</w:t>
+      </w:r>
+      <w:r>
+        <w:rPr>
+          <w:rFonts w:ascii="Arial" w:hAnsi="Arial" w:cs="Arial"/>
+          <w:sz w:val="22"/>
+          <w:szCs w:val="22"/>
+          <w:lang w:val="en-US"/>
+        </w:rPr>
+        <w:t>ur sensors are part of a very well-maintained network and do not emit faulty readings in such a way that previously recorded data is to be altered.</w:t>
+      </w:r>
+    </w:p>
+    <w:p>
+      <w:pPr>
+        <w:pStyle w:val="Paragraphedeliste"/>
+        <w:numPr>
+          <w:ilvl w:val="0"/>
+          <w:numId w:val="10"/>
+        </w:numPr>
+        <w:spacing w:line="360" w:lineRule="auto"/>
+        <w:jc w:val="both"/>
+        <w:rPr>
+          <w:rFonts w:ascii="Arial" w:hAnsi="Arial" w:cs="Arial"/>
+          <w:sz w:val="22"/>
+          <w:szCs w:val="22"/>
+          <w:lang w:val="en-US"/>
+        </w:rPr>
+      </w:pPr>
+      <w:r>
+        <w:rPr>
+          <w:rFonts w:ascii="Arial" w:hAnsi="Arial" w:cs="Arial"/>
+          <w:sz w:val="22"/>
+          <w:szCs w:val="22"/>
+          <w:lang w:val="en-US"/>
+        </w:rPr>
+        <w:t xml:space="preserve">All data sent by sensors is correct and </w:t>
+      </w:r>
+      <w:r>
+        <w:rPr>
+          <w:rFonts w:ascii="Arial" w:hAnsi="Arial" w:cs="Arial"/>
+          <w:sz w:val="22"/>
+          <w:szCs w:val="22"/>
+          <w:lang w:val="en-US"/>
+        </w:rPr>
+        <w:t>correspond to the present (no readings from the past or future can be introduced).</w:t>
+      </w:r>
+    </w:p>
+    <w:p>
+      <w:pPr>
+        <w:pStyle w:val="Paragraphedeliste"/>
+        <w:numPr>
+          <w:ilvl w:val="0"/>
+          <w:numId w:val="10"/>
+        </w:numPr>
+        <w:spacing w:line="360" w:lineRule="auto"/>
+        <w:jc w:val="both"/>
+        <w:rPr>
+          <w:rFonts w:ascii="Arial" w:hAnsi="Arial" w:cs="Arial"/>
+          <w:sz w:val="22"/>
+          <w:szCs w:val="22"/>
+          <w:lang w:val="en-US"/>
+        </w:rPr>
+      </w:pPr>
+      <w:r>
+        <w:rPr>
+          <w:rFonts w:ascii="Arial" w:hAnsi="Arial" w:cs="Arial"/>
+          <w:sz w:val="22"/>
+          <w:szCs w:val="22"/>
+          <w:lang w:val="en-US"/>
+        </w:rPr>
+        <w:t xml:space="preserve">Data sent over the pipeline is sent in chronological </w:t>
+      </w:r>
+      <w:r>
+        <w:rPr>
+          <w:rFonts w:ascii="Arial" w:hAnsi="Arial" w:cs="Arial"/>
+          <w:sz w:val="22"/>
+          <w:szCs w:val="22"/>
+          <w:lang w:val="en-US"/>
+        </w:rPr>
+        <w:t>order.</w:t>
+      </w:r>
+    </w:p>
+    <w:p>
+      <w:pPr>
+        <w:pStyle w:val="Paragraphedeliste"/>
+        <w:numPr>
+          <w:ilvl w:val="0"/>
+          <w:numId w:val="10"/>
+        </w:numPr>
+        <w:spacing w:line="360" w:lineRule="auto"/>
+        <w:jc w:val="both"/>
+        <w:rPr>
+          <w:rFonts w:ascii="Arial" w:hAnsi="Arial" w:cs="Arial"/>
+          <w:sz w:val="22"/>
+          <w:szCs w:val="22"/>
+          <w:lang w:val="en-US"/>
+        </w:rPr>
+      </w:pPr>
+      <w:r>
+        <w:rPr>
+          <w:rFonts w:ascii="Arial" w:hAnsi="Arial" w:cs="Arial"/>
+          <w:sz w:val="22"/>
+          <w:szCs w:val="22"/>
+          <w:lang w:val="en-US"/>
+        </w:rPr>
+        <w:t>The project allows for 10,000 spaces and 100,000 sensors. Spaces are assigned IDs ranging from 1 to 10,000 and sensors are assigned IDs from 1 to 100,000.</w:t>
+      </w:r>
+    </w:p>
+    <w:p>
+      <w:pPr>
+        <w:pStyle w:val="Paragraphedeliste"/>
+        <w:numPr>
+          <w:ilvl w:val="0"/>
+          <w:numId w:val="10"/>
+        </w:numPr>
+        <w:spacing w:line="360" w:lineRule="auto"/>
+        <w:jc w:val="both"/>
+        <w:rPr>
+          <w:rFonts w:ascii="Arial" w:hAnsi="Arial" w:cs="Arial"/>
+          <w:sz w:val="22"/>
+          <w:szCs w:val="22"/>
+          <w:lang w:val="en-US"/>
+        </w:rPr>
+      </w:pPr>
+      <w:r>
+        <w:rPr>
+          <w:rFonts w:ascii="Arial" w:hAnsi="Arial" w:cs="Arial"/>
+          <w:sz w:val="22"/>
+          <w:szCs w:val="22"/>
+          <w:lang w:val="en-US"/>
+        </w:rPr>
+        <w:t>The pipeline will solely consider spaces and IDs described in the locations folder. If no additional files are provided, the lab will be only space to send data over the pipeline (mote_locs.txt).</w:t>
+      </w:r>
+    </w:p>
+    <w:p>
+      <w:pPr>
+        <w:pStyle w:val="Paragraphedeliste"/>
+        <w:numPr>
+          <w:ilvl w:val="0"/>
+          <w:numId w:val="10"/>
+        </w:numPr>
+        <w:spacing w:line="360" w:lineRule="auto"/>
+        <w:jc w:val="both"/>
+        <w:rPr>
+          <w:rFonts w:ascii="Arial" w:hAnsi="Arial" w:cs="Arial"/>
+          <w:sz w:val="22"/>
+          <w:szCs w:val="22"/>
+          <w:lang w:val="en-US"/>
+        </w:rPr>
+      </w:pPr>
+      <w:r>
+        <w:rPr>
+          <w:rFonts w:ascii="Arial" w:hAnsi="Arial" w:cs="Arial"/>
+          <w:sz w:val="22"/>
+          <w:szCs w:val="22"/>
+          <w:lang w:val="en-US"/>
+        </w:rPr>
+        <w:t>Municipalities in which spaces are located are assigned randomly. This is also the case for the privacy setting associated to this space (private or public).</w:t>
+      </w:r>
+    </w:p>
+    <w:p>
+      <w:pPr>
+        <w:pStyle w:val="Paragraphedeliste"/>
+        <w:numPr>
+          <w:ilvl w:val="0"/>
+          <w:numId w:val="10"/>
+        </w:numPr>
+        <w:spacing w:line="360" w:lineRule="auto"/>
+        <w:jc w:val="both"/>
+        <w:rPr>
+          <w:rFonts w:ascii="Arial" w:hAnsi="Arial" w:cs="Arial"/>
+          <w:sz w:val="22"/>
+          <w:szCs w:val="22"/>
+          <w:lang w:val="en-US"/>
+        </w:rPr>
+      </w:pPr>
+      <w:r>
+        <w:rPr>
+          <w:rFonts w:ascii="Arial" w:hAnsi="Arial" w:cs="Arial"/>
+          <w:sz w:val="22"/>
+          <w:szCs w:val="22"/>
+          <w:lang w:val="en-US"/>
+        </w:rPr>
+        <w:t>Benchmarking requires additional data. For this purpose, additional data (sensors and spaces) is generated randomly.</w:t>
+      </w:r>
+    </w:p>
+    <w:p>
+      <w:pPr>
+        <w:spacing w:line="360" w:lineRule="auto"/>
+        <w:jc w:val="both"/>
+        <w:rPr>
+          <w:rFonts w:ascii="Arial" w:hAnsi="Arial" w:cs="Arial"/>
+          <w:sz w:val="22"/>
+          <w:szCs w:val="22"/>
+        </w:rPr>
+      </w:pPr>
+    </w:p>
+    <w:p>
+      <w:pPr>
+        <w:spacing w:line="360" w:lineRule="auto"/>
+        <w:jc w:val="both"/>
+        <w:rPr>
+          <w:rFonts w:ascii="Arial" w:hAnsi="Arial" w:cs="Arial"/>
+          <w:sz w:val="22"/>
+          <w:szCs w:val="22"/>
+        </w:rPr>
+      </w:pPr>
+    </w:p>
+    <w:p>
+      <w:pPr>
+        <w:spacing w:line="360" w:lineRule="auto"/>
+        <w:jc w:val="both"/>
+        <w:rPr>
+          <w:rFonts w:ascii="Arial" w:hAnsi="Arial" w:cs="Arial"/>
+          <w:sz w:val="22"/>
+          <w:szCs w:val="22"/>
+        </w:rPr>
+      </w:pPr>
+    </w:p>
+    <w:p>
+      <w:pPr>
+        <w:spacing w:line="360" w:lineRule="auto"/>
+        <w:jc w:val="both"/>
+        <w:rPr>
+          <w:rFonts w:ascii="Arial" w:hAnsi="Arial" w:cs="Arial"/>
+          <w:sz w:val="22"/>
+          <w:szCs w:val="22"/>
+        </w:rPr>
+      </w:pPr>
+    </w:p>
+    <w:p>
+      <w:pPr>
+        <w:spacing w:line="360" w:lineRule="auto"/>
+        <w:jc w:val="both"/>
+        <w:rPr>
+          <w:rFonts w:ascii="Arial" w:hAnsi="Arial" w:cs="Arial"/>
+          <w:sz w:val="22"/>
+          <w:szCs w:val="22"/>
+        </w:rPr>
+      </w:pPr>
+    </w:p>
+    <w:p>
+      <w:pPr>
+        <w:spacing w:line="360" w:lineRule="auto"/>
+        <w:jc w:val="both"/>
+        <w:rPr>
+          <w:rFonts w:ascii="Arial" w:hAnsi="Arial" w:cs="Arial"/>
+          <w:sz w:val="22"/>
+          <w:szCs w:val="22"/>
+        </w:rPr>
+      </w:pPr>
+    </w:p>
+    <w:p>
+      <w:pPr>
+        <w:pStyle w:val="Paragraphedeliste"/>
+        <w:numPr>
+          <w:ilvl w:val="0"/>
+          <w:numId w:val="9"/>
+        </w:numPr>
+        <w:spacing w:line="360" w:lineRule="auto"/>
+        <w:jc w:val="both"/>
+        <w:rPr>
+          <w:rFonts w:ascii="Arial" w:hAnsi="Arial" w:cs="Arial"/>
+          <w:lang w:val="en-US"/>
+        </w:rPr>
+      </w:pPr>
+      <w:r>
+        <w:rPr>
+          <w:rFonts w:ascii="Arial" w:hAnsi="Arial" w:cs="Arial"/>
+          <w:lang w:val="en-US"/>
+        </w:rPr>
+        <w:lastRenderedPageBreak/>
         <w:t>Characteristics of a BDS</w:t>
       </w:r>
     </w:p>
@@ -835,7 +1145,7 @@
         <w:pStyle w:val="Paragraphedeliste"/>
         <w:numPr>
           <w:ilvl w:val="1"/>
-          <w:numId w:val="8"/>
+          <w:numId w:val="9"/>
         </w:numPr>
         <w:spacing w:line="360" w:lineRule="auto"/>
         <w:jc w:val="both"/>
@@ -883,7 +1193,15 @@
           <w:sz w:val="22"/>
           <w:szCs w:val="22"/>
         </w:rPr>
-        <w:t>We mentioned previously that an assumption of our use-case is that our sensors are part of a well-maintained network. In case of any malfunction of a sensor, it is assumed to stop emitting data. If one was to assume that malfunctions would result in the emission of unprobeable readings, the system would compute wrong statistics about the network (robustness remains, but faults are introduced).</w:t>
+        <w:t>An</w:t>
+      </w:r>
+      <w:r>
+        <w:rPr>
+          <w:rFonts w:ascii="Arial" w:hAnsi="Arial" w:cs="Arial"/>
+          <w:sz w:val="22"/>
+          <w:szCs w:val="22"/>
+        </w:rPr>
+        <w:t xml:space="preserve"> assumption of our use-case is that our sensors are part of a well-maintained network. In case of any malfunction of a sensor, it is assumed to stop emitting data. If one was to assume that malfunctions would result in the emission of unprobeable readings, the system would compute wrong statistics about the network (robustness remains, but faults are introduced).</w:t>
       </w:r>
       <w:r>
         <w:rPr>
@@ -937,7 +1255,6 @@
           <w:sz w:val="22"/>
           <w:szCs w:val="22"/>
         </w:rPr>
-        <w:lastRenderedPageBreak/>
         <w:t xml:space="preserve">However, the sample of readings that was provided for this assignment shows that it is possible sensor-values </w:t>
       </w:r>
       <w:r>
@@ -973,7 +1290,7 @@
         <w:pStyle w:val="Paragraphedeliste"/>
         <w:numPr>
           <w:ilvl w:val="1"/>
-          <w:numId w:val="8"/>
+          <w:numId w:val="9"/>
         </w:numPr>
         <w:spacing w:line="360" w:lineRule="auto"/>
         <w:jc w:val="both"/>
@@ -1072,15 +1389,7 @@
           <w:sz w:val="22"/>
           <w:szCs w:val="22"/>
         </w:rPr>
-        <w:t>, s</w:t>
-      </w:r>
-      <w:r>
-        <w:rPr>
-          <w:rFonts w:ascii="Arial" w:hAnsi="Arial" w:cs="Arial"/>
-          <w:sz w:val="22"/>
-          <w:szCs w:val="22"/>
-        </w:rPr>
-        <w:t>tructural issues are very small</w:t>
+        <w:t>, structural issues are very small</w:t>
       </w:r>
       <w:r>
         <w:rPr>
@@ -1172,7 +1481,24 @@
           <w:sz w:val="22"/>
           <w:szCs w:val="22"/>
         </w:rPr>
-        <w:t>From an architectural point of view, one should ensure new incoming data is handled adequately. As the format of information would not be altered by scaling the project, it all comes down to the frequency of incoming messages. Indeed, an increased frequency will increase the load on the system. Hence, one must assure computational power as well as data management techniques are suited to this frequency.</w:t>
+        <w:lastRenderedPageBreak/>
+        <w:t xml:space="preserve">From an architectural point of view, one should ensure new incoming data is handled adequately. As the format of information would not be altered by scaling the project, it all comes down to the frequency of incoming messages. Indeed, an increased frequency will increase the load on the system. Hence, one must </w:t>
+      </w:r>
+      <w:r>
+        <w:rPr>
+          <w:rFonts w:ascii="Arial" w:hAnsi="Arial" w:cs="Arial"/>
+          <w:sz w:val="22"/>
+          <w:szCs w:val="22"/>
+        </w:rPr>
+        <w:t>ensure</w:t>
+      </w:r>
+      <w:r>
+        <w:rPr>
+          <w:rFonts w:ascii="Arial" w:hAnsi="Arial" w:cs="Arial"/>
+          <w:sz w:val="22"/>
+          <w:szCs w:val="22"/>
+        </w:rPr>
+        <w:t xml:space="preserve"> computational power as well as data management techniques are suited to this frequency.</w:t>
       </w:r>
       <w:r>
         <w:rPr>
@@ -1199,7 +1525,7 @@
         <w:pStyle w:val="Paragraphedeliste"/>
         <w:numPr>
           <w:ilvl w:val="1"/>
-          <w:numId w:val="8"/>
+          <w:numId w:val="9"/>
         </w:numPr>
         <w:spacing w:line="360" w:lineRule="auto"/>
         <w:jc w:val="both"/>
@@ -1255,7 +1581,15 @@
           <w:sz w:val="22"/>
           <w:szCs w:val="22"/>
         </w:rPr>
-        <w:t>comes in a streaming fashion, elements of the stream will be separated in several batches that are analyzed separately before storing the associated result.</w:t>
+        <w:t>arrives</w:t>
+      </w:r>
+      <w:r>
+        <w:rPr>
+          <w:rFonts w:ascii="Arial" w:hAnsi="Arial" w:cs="Arial"/>
+          <w:sz w:val="22"/>
+          <w:szCs w:val="22"/>
+        </w:rPr>
+        <w:t xml:space="preserve"> in a streaming fashion, elements of the stream will be separated in several batches that are analyzed separately before storing the associated result.</w:t>
       </w:r>
       <w:r>
         <w:rPr>
@@ -1282,7 +1616,7 @@
         <w:pStyle w:val="Paragraphedeliste"/>
         <w:numPr>
           <w:ilvl w:val="1"/>
-          <w:numId w:val="8"/>
+          <w:numId w:val="9"/>
         </w:numPr>
         <w:spacing w:line="360" w:lineRule="auto"/>
         <w:jc w:val="both"/>
@@ -1364,13 +1698,32 @@
         </w:rPr>
         <w:t xml:space="preserve"> </w:t>
       </w:r>
+      <w:r>
+        <w:rPr>
+          <w:rFonts w:ascii="Arial" w:hAnsi="Arial" w:cs="Arial"/>
+          <w:sz w:val="22"/>
+          <w:szCs w:val="22"/>
+        </w:rPr>
+        <w:t>Indeed, the data infrastructure computes very rough results for several sensor types and times along the day. When the user will display data, he will want to display information for a particular granularity in time and space. This operation will require queries on pre-computed data and new storage of intermediate results.</w:t>
+      </w:r>
+    </w:p>
+    <w:p>
+      <w:pPr>
+        <w:spacing w:line="360" w:lineRule="auto"/>
+        <w:jc w:val="both"/>
+        <w:rPr>
+          <w:rFonts w:ascii="Arial" w:hAnsi="Arial" w:cs="Arial"/>
+          <w:sz w:val="22"/>
+          <w:szCs w:val="22"/>
+        </w:rPr>
+      </w:pPr>
     </w:p>
     <w:p>
       <w:pPr>
         <w:pStyle w:val="Paragraphedeliste"/>
         <w:numPr>
           <w:ilvl w:val="1"/>
-          <w:numId w:val="8"/>
+          <w:numId w:val="9"/>
         </w:numPr>
         <w:spacing w:line="360" w:lineRule="auto"/>
         <w:jc w:val="both"/>
@@ -1388,7 +1741,6 @@
           <w:szCs w:val="22"/>
           <w:lang w:val="en-US"/>
         </w:rPr>
-        <w:lastRenderedPageBreak/>
         <w:t xml:space="preserve">Low latency updates </w:t>
       </w:r>
     </w:p>
@@ -1419,8 +1771,97 @@
           <w:sz w:val="22"/>
           <w:szCs w:val="22"/>
         </w:rPr>
-        <w:t>Users that consult the dashboard will not want to wait an hour before having any information visible or obtain updates on related information. Consequently, the system must provide information on regular basis to update the data displayed in the dashboard. As the assignment mentions each sensor emits readings with averaged intervals of 30s, data of the dashboard will be updated following the same interval.</w:t>
-      </w:r>
+        <w:t>Users that consult the dashboard will not want to wait a</w:t>
+      </w:r>
+      <w:r>
+        <w:rPr>
+          <w:rFonts w:ascii="Arial" w:hAnsi="Arial" w:cs="Arial"/>
+          <w:sz w:val="22"/>
+          <w:szCs w:val="22"/>
+        </w:rPr>
+        <w:t xml:space="preserve"> long period of time </w:t>
+      </w:r>
+      <w:r>
+        <w:rPr>
+          <w:rFonts w:ascii="Arial" w:hAnsi="Arial" w:cs="Arial"/>
+          <w:sz w:val="22"/>
+          <w:szCs w:val="22"/>
+        </w:rPr>
+        <w:t xml:space="preserve">before having any information </w:t>
+      </w:r>
+      <w:r>
+        <w:rPr>
+          <w:rFonts w:ascii="Arial" w:hAnsi="Arial" w:cs="Arial"/>
+          <w:sz w:val="22"/>
+          <w:szCs w:val="22"/>
+        </w:rPr>
+        <w:t xml:space="preserve">made </w:t>
+      </w:r>
+      <w:r>
+        <w:rPr>
+          <w:rFonts w:ascii="Arial" w:hAnsi="Arial" w:cs="Arial"/>
+          <w:sz w:val="22"/>
+          <w:szCs w:val="22"/>
+        </w:rPr>
+        <w:t xml:space="preserve">visible or obtain updates </w:t>
+      </w:r>
+      <w:r>
+        <w:rPr>
+          <w:rFonts w:ascii="Arial" w:hAnsi="Arial" w:cs="Arial"/>
+          <w:sz w:val="22"/>
+          <w:szCs w:val="22"/>
+        </w:rPr>
+        <w:t>previously requested information</w:t>
+      </w:r>
+      <w:r>
+        <w:rPr>
+          <w:rFonts w:ascii="Arial" w:hAnsi="Arial" w:cs="Arial"/>
+          <w:sz w:val="22"/>
+          <w:szCs w:val="22"/>
+        </w:rPr>
+        <w:t>. Consequently, the system must provide information on regular basis to update the data displayed in the dashboard. As the assignment mentions each sensor emits readings with averaged intervals of 30s</w:t>
+      </w:r>
+      <w:r>
+        <w:rPr>
+          <w:rFonts w:ascii="Arial" w:hAnsi="Arial" w:cs="Arial"/>
+          <w:sz w:val="22"/>
+          <w:szCs w:val="22"/>
+        </w:rPr>
+        <w:t>. Consequently, the dashboard will use the same frequency for refreshing the displayed data.</w:t>
+      </w:r>
+    </w:p>
+    <w:p>
+      <w:pPr>
+        <w:spacing w:line="360" w:lineRule="auto"/>
+        <w:jc w:val="both"/>
+        <w:rPr>
+          <w:rFonts w:ascii="Arial" w:hAnsi="Arial" w:cs="Arial"/>
+          <w:sz w:val="22"/>
+          <w:szCs w:val="22"/>
+        </w:rPr>
+      </w:pPr>
+    </w:p>
+    <w:p>
+      <w:pPr>
+        <w:spacing w:line="360" w:lineRule="auto"/>
+        <w:jc w:val="both"/>
+        <w:rPr>
+          <w:rFonts w:ascii="Arial" w:hAnsi="Arial" w:cs="Arial"/>
+          <w:sz w:val="22"/>
+          <w:szCs w:val="22"/>
+        </w:rPr>
+      </w:pPr>
+    </w:p>
+    <w:p>
+      <w:pPr>
+        <w:spacing w:line="360" w:lineRule="auto"/>
+        <w:jc w:val="both"/>
+        <w:rPr>
+          <w:rFonts w:ascii="Arial" w:hAnsi="Arial" w:cs="Arial"/>
+          <w:sz w:val="22"/>
+          <w:szCs w:val="22"/>
+        </w:rPr>
+      </w:pPr>
     </w:p>
     <w:p>
       <w:pPr>
@@ -1438,7 +1879,7 @@
         <w:pStyle w:val="Paragraphedeliste"/>
         <w:numPr>
           <w:ilvl w:val="1"/>
-          <w:numId w:val="8"/>
+          <w:numId w:val="9"/>
         </w:numPr>
         <w:spacing w:line="360" w:lineRule="auto"/>
         <w:jc w:val="both"/>
@@ -1456,6 +1897,7 @@
           <w:szCs w:val="22"/>
           <w:lang w:val="en-US"/>
         </w:rPr>
+        <w:lastRenderedPageBreak/>
         <w:t>Extensible</w:t>
       </w:r>
       <w:r>
@@ -1495,7 +1937,71 @@
           <w:sz w:val="22"/>
           <w:szCs w:val="22"/>
         </w:rPr>
-        <w:t>Extensibility or generality of a project is related to the previously described structural scaling. Indeed, for the system to be as general as possible, assumptions that are made cannot be too closely related to the current state of the project. In our, this means a loss of generality exists when computations are specifically aimed towards a particular municipality for instance. Hence, the structure of the system should be such that adding sensors, spaces or maybe even additional municipalities</w:t>
+        <w:t>Extensibility or generality of a project is related to the previously described structural scaling. Indeed, for the system to be as general as possible, assumptions that are made cannot be too closely related to the current state of the project. In our</w:t>
+      </w:r>
+      <w:r>
+        <w:rPr>
+          <w:rFonts w:ascii="Arial" w:hAnsi="Arial" w:cs="Arial"/>
+          <w:sz w:val="22"/>
+          <w:szCs w:val="22"/>
+        </w:rPr>
+        <w:t xml:space="preserve"> case</w:t>
+      </w:r>
+      <w:r>
+        <w:rPr>
+          <w:rFonts w:ascii="Arial" w:hAnsi="Arial" w:cs="Arial"/>
+          <w:sz w:val="22"/>
+          <w:szCs w:val="22"/>
+        </w:rPr>
+        <w:t xml:space="preserve">, this means a loss of generality </w:t>
+      </w:r>
+      <w:r>
+        <w:rPr>
+          <w:rFonts w:ascii="Arial" w:hAnsi="Arial" w:cs="Arial"/>
+          <w:sz w:val="22"/>
+          <w:szCs w:val="22"/>
+        </w:rPr>
+        <w:t>emerges</w:t>
+      </w:r>
+      <w:r>
+        <w:rPr>
+          <w:rFonts w:ascii="Arial" w:hAnsi="Arial" w:cs="Arial"/>
+          <w:sz w:val="22"/>
+          <w:szCs w:val="22"/>
+        </w:rPr>
+        <w:t xml:space="preserve"> when computations are specifically aimed towards a particular municipality for instance</w:t>
+      </w:r>
+      <w:r>
+        <w:rPr>
+          <w:rFonts w:ascii="Arial" w:hAnsi="Arial" w:cs="Arial"/>
+          <w:sz w:val="22"/>
+          <w:szCs w:val="22"/>
+        </w:rPr>
+        <w:t xml:space="preserve"> (hard-coded queries)</w:t>
+      </w:r>
+      <w:r>
+        <w:rPr>
+          <w:rFonts w:ascii="Arial" w:hAnsi="Arial" w:cs="Arial"/>
+          <w:sz w:val="22"/>
+          <w:szCs w:val="22"/>
+        </w:rPr>
+        <w:t xml:space="preserve">. </w:t>
+      </w:r>
+      <w:r>
+        <w:rPr>
+          <w:rFonts w:ascii="Arial" w:hAnsi="Arial" w:cs="Arial"/>
+          <w:sz w:val="22"/>
+          <w:szCs w:val="22"/>
+        </w:rPr>
+        <w:t>To avoid this</w:t>
+      </w:r>
+      <w:r>
+        <w:rPr>
+          <w:rFonts w:ascii="Arial" w:hAnsi="Arial" w:cs="Arial"/>
+          <w:sz w:val="22"/>
+          <w:szCs w:val="22"/>
+        </w:rPr>
+        <w:t>, the structure of the system should be such that adding sensors, spaces or maybe even additional municipalities</w:t>
       </w:r>
       <w:r>
         <w:rPr>
@@ -1504,6 +2010,38 @@
           <w:szCs w:val="22"/>
         </w:rPr>
         <w:t xml:space="preserve"> would not impact the functionality of the system.</w:t>
+      </w:r>
+      <w:r>
+        <w:rPr>
+          <w:rFonts w:ascii="Arial" w:hAnsi="Arial" w:cs="Arial"/>
+          <w:sz w:val="22"/>
+          <w:szCs w:val="22"/>
+        </w:rPr>
+        <w:t xml:space="preserve"> Also, the possibility exist that the project manager changes the meaning of the values that are emitted. If </w:t>
+      </w:r>
+      <w:r>
+        <w:rPr>
+          <w:rFonts w:ascii="Arial" w:hAnsi="Arial" w:cs="Arial"/>
+          <w:sz w:val="22"/>
+          <w:szCs w:val="22"/>
+        </w:rPr>
+        <w:t>such modification occurs</w:t>
+      </w:r>
+      <w:r>
+        <w:rPr>
+          <w:rFonts w:ascii="Arial" w:hAnsi="Arial" w:cs="Arial"/>
+          <w:sz w:val="22"/>
+          <w:szCs w:val="22"/>
+        </w:rPr>
+        <w:t xml:space="preserve">, an extensible system should not be harmed </w:t>
+      </w:r>
+      <w:r>
+        <w:rPr>
+          <w:rFonts w:ascii="Arial" w:hAnsi="Arial" w:cs="Arial"/>
+          <w:sz w:val="22"/>
+          <w:szCs w:val="22"/>
+        </w:rPr>
+        <w:t>by it.</w:t>
       </w:r>
     </w:p>
     <w:p>
@@ -1522,7 +2060,7 @@
         <w:pStyle w:val="Paragraphedeliste"/>
         <w:numPr>
           <w:ilvl w:val="0"/>
-          <w:numId w:val="8"/>
+          <w:numId w:val="9"/>
         </w:numPr>
         <w:spacing w:line="360" w:lineRule="auto"/>
         <w:jc w:val="both"/>
@@ -1553,7 +2091,7 @@
         <w:pStyle w:val="Paragraphedeliste"/>
         <w:numPr>
           <w:ilvl w:val="1"/>
-          <w:numId w:val="8"/>
+          <w:numId w:val="9"/>
         </w:numPr>
         <w:spacing w:line="360" w:lineRule="auto"/>
         <w:jc w:val="both"/>
@@ -1790,7 +2328,39 @@
           <w:sz w:val="22"/>
           <w:szCs w:val="22"/>
         </w:rPr>
-        <w:t xml:space="preserve">batch layer. Additionally, we want </w:t>
+        <w:t xml:space="preserve">what is called a </w:t>
+      </w:r>
+      <w:r>
+        <w:rPr>
+          <w:rFonts w:ascii="Arial" w:hAnsi="Arial" w:cs="Arial"/>
+          <w:sz w:val="22"/>
+          <w:szCs w:val="22"/>
+        </w:rPr>
+        <w:t xml:space="preserve">batch layer. Additionally, we want to extract useful information from readings that come streaming in and provide them as support for queries on already collected data. This </w:t>
+      </w:r>
+      <w:r>
+        <w:rPr>
+          <w:rFonts w:ascii="Arial" w:hAnsi="Arial" w:cs="Arial"/>
+          <w:sz w:val="22"/>
+          <w:szCs w:val="22"/>
+        </w:rPr>
+        <w:t xml:space="preserve">forms </w:t>
+      </w:r>
+      <w:r>
+        <w:rPr>
+          <w:rFonts w:ascii="Arial" w:hAnsi="Arial" w:cs="Arial"/>
+          <w:sz w:val="22"/>
+          <w:szCs w:val="22"/>
+        </w:rPr>
+        <w:t xml:space="preserve">our architectural speed layer. Finally, we would like to gather a series of precomputed views (query results on batches) to </w:t>
+      </w:r>
+      <w:r>
+        <w:rPr>
+          <w:rFonts w:ascii="Arial" w:hAnsi="Arial" w:cs="Arial"/>
+          <w:sz w:val="22"/>
+          <w:szCs w:val="22"/>
+        </w:rPr>
+        <w:t xml:space="preserve">ensure disposal over data that can be displayed in the dashboard. This type of </w:t>
       </w:r>
       <w:r>
         <w:rPr>
@@ -1799,31 +2369,41 @@
           <w:szCs w:val="22"/>
         </w:rPr>
         <w:lastRenderedPageBreak/>
-        <w:t xml:space="preserve">to extract useful information from readings that come streaming in and provide them as support for queries on already collected data. This </w:t>
-      </w:r>
-      <w:r>
-        <w:rPr>
-          <w:rFonts w:ascii="Arial" w:hAnsi="Arial" w:cs="Arial"/>
-          <w:sz w:val="22"/>
-          <w:szCs w:val="22"/>
-        </w:rPr>
-        <w:t xml:space="preserve">forms </w:t>
-      </w:r>
-      <w:r>
-        <w:rPr>
-          <w:rFonts w:ascii="Arial" w:hAnsi="Arial" w:cs="Arial"/>
-          <w:sz w:val="22"/>
-          <w:szCs w:val="22"/>
-        </w:rPr>
-        <w:t xml:space="preserve">our architectural speed layer. Finally, we would like to gather a series of precomputed views (query results on batches) to </w:t>
-      </w:r>
-      <w:r>
-        <w:rPr>
-          <w:rFonts w:ascii="Arial" w:hAnsi="Arial" w:cs="Arial"/>
-          <w:sz w:val="22"/>
-          <w:szCs w:val="22"/>
-        </w:rPr>
-        <w:t>ensure disposal over data that can be displayed in the dashboard. This type of mechanism corresponds to a serving layer. Hence, the obtained model can be formalized as a lamda-architecure.</w:t>
+        <w:t xml:space="preserve">mechanism corresponds to a serving layer. Hence, the obtained model can be formalized as a </w:t>
+      </w:r>
+      <w:proofErr w:type="spellStart"/>
+      <w:r>
+        <w:rPr>
+          <w:rFonts w:ascii="Arial" w:hAnsi="Arial" w:cs="Arial"/>
+          <w:sz w:val="22"/>
+          <w:szCs w:val="22"/>
+        </w:rPr>
+        <w:t>L</w:t>
+      </w:r>
+      <w:r>
+        <w:rPr>
+          <w:rFonts w:ascii="Arial" w:hAnsi="Arial" w:cs="Arial"/>
+          <w:sz w:val="22"/>
+          <w:szCs w:val="22"/>
+        </w:rPr>
+        <w:t>amda</w:t>
+      </w:r>
+      <w:proofErr w:type="spellEnd"/>
+      <w:r>
+        <w:rPr>
+          <w:rFonts w:ascii="Arial" w:hAnsi="Arial" w:cs="Arial"/>
+          <w:sz w:val="22"/>
+          <w:szCs w:val="22"/>
+        </w:rPr>
+        <w:t xml:space="preserve"> architecture</w:t>
+      </w:r>
+      <w:r>
+        <w:rPr>
+          <w:rFonts w:ascii="Arial" w:hAnsi="Arial" w:cs="Arial"/>
+          <w:sz w:val="22"/>
+          <w:szCs w:val="22"/>
+        </w:rPr>
+        <w:t>.</w:t>
       </w:r>
     </w:p>
     <w:p>
@@ -1842,7 +2422,7 @@
         <w:pStyle w:val="Paragraphedeliste"/>
         <w:numPr>
           <w:ilvl w:val="1"/>
-          <w:numId w:val="8"/>
+          <w:numId w:val="9"/>
         </w:numPr>
         <w:spacing w:line="360" w:lineRule="auto"/>
         <w:jc w:val="both"/>
@@ -1912,23 +2492,65 @@
           <w:sz w:val="22"/>
           <w:szCs w:val="22"/>
         </w:rPr>
-        <w:t xml:space="preserve">We are aware of the fact that lambda-architectures are not </w:t>
-      </w:r>
-      <w:r>
-        <w:rPr>
-          <w:rFonts w:ascii="Arial" w:hAnsi="Arial" w:cs="Arial"/>
-          <w:sz w:val="22"/>
-          <w:szCs w:val="22"/>
-        </w:rPr>
-        <w:t>the only BDMA architectures that exist.</w:t>
-      </w:r>
-      <w:r>
-        <w:rPr>
-          <w:rFonts w:ascii="Arial" w:hAnsi="Arial" w:cs="Arial"/>
-          <w:sz w:val="22"/>
-          <w:szCs w:val="22"/>
-        </w:rPr>
-        <w:t xml:space="preserve"> In fact, we briefly considered the implementation of a Kappa architecture. Indeed, Kappa architectures essentially function in the same manner Lamba architectures do. The </w:t>
+        <w:t xml:space="preserve">We are aware of the fact that </w:t>
+      </w:r>
+      <w:r>
+        <w:rPr>
+          <w:rFonts w:ascii="Arial" w:hAnsi="Arial" w:cs="Arial"/>
+          <w:sz w:val="22"/>
+          <w:szCs w:val="22"/>
+        </w:rPr>
+        <w:t>L</w:t>
+      </w:r>
+      <w:r>
+        <w:rPr>
+          <w:rFonts w:ascii="Arial" w:hAnsi="Arial" w:cs="Arial"/>
+          <w:sz w:val="22"/>
+          <w:szCs w:val="22"/>
+        </w:rPr>
+        <w:t>ambda</w:t>
+      </w:r>
+      <w:r>
+        <w:rPr>
+          <w:rFonts w:ascii="Arial" w:hAnsi="Arial" w:cs="Arial"/>
+          <w:sz w:val="22"/>
+          <w:szCs w:val="22"/>
+        </w:rPr>
+        <w:t xml:space="preserve"> </w:t>
+      </w:r>
+      <w:r>
+        <w:rPr>
+          <w:rFonts w:ascii="Arial" w:hAnsi="Arial" w:cs="Arial"/>
+          <w:sz w:val="22"/>
+          <w:szCs w:val="22"/>
+        </w:rPr>
+        <w:t>architectures are not the only BDMA architectures that exist.</w:t>
+      </w:r>
+      <w:r>
+        <w:rPr>
+          <w:rFonts w:ascii="Arial" w:hAnsi="Arial" w:cs="Arial"/>
+          <w:sz w:val="22"/>
+          <w:szCs w:val="22"/>
+        </w:rPr>
+        <w:t xml:space="preserve"> In fact, we briefly considered the implementation of a Kappa architecture. Indeed, Kappa architectures essentially function in the same manner </w:t>
+      </w:r>
+      <w:proofErr w:type="spellStart"/>
+      <w:r>
+        <w:rPr>
+          <w:rFonts w:ascii="Arial" w:hAnsi="Arial" w:cs="Arial"/>
+          <w:sz w:val="22"/>
+          <w:szCs w:val="22"/>
+        </w:rPr>
+        <w:t>Lamba</w:t>
+      </w:r>
+      <w:proofErr w:type="spellEnd"/>
+      <w:r>
+        <w:rPr>
+          <w:rFonts w:ascii="Arial" w:hAnsi="Arial" w:cs="Arial"/>
+          <w:sz w:val="22"/>
+          <w:szCs w:val="22"/>
+        </w:rPr>
+        <w:t xml:space="preserve"> architectures do. The </w:t>
       </w:r>
       <w:r>
         <w:rPr>
@@ -1990,10 +2612,24 @@
           <w:sz w:val="22"/>
           <w:szCs w:val="22"/>
         </w:rPr>
-        <w:t>Our research has also shown that data lake architectures exist. Contrarily to the currently discussed solutions, data lakes allow storage of structured, semi-structured, and unstructured data. Additionally, data lakes do not use conventional ways of storing data: usually data is stored in files and folders, whereas data lakes provide a flat hierarchy where different records essentially share a common space. Though the principle of these kinds of architecture seems very interesting, we know our data is very structured and, hence, systems designed to store structured data are more suited to our architecture.</w:t>
-      </w:r>
-      <w:bookmarkStart w:id="0" w:name="_GoBack"/>
-      <w:bookmarkEnd w:id="0"/>
+        <w:t>Our research has also shown that data lake architectures exist. Contrarily to the currently discussed solutions, data lakes allow storage of structured, semi-structured, and unstructured data. Additionally, data lakes do not use conventional ways of storing data: usually data is stored in files and folders, whereas data lakes provide a flat hierarchy where different records essentially share a common space. Though the principle of these kinds of architecture seems very interesting</w:t>
+      </w:r>
+      <w:r>
+        <w:rPr>
+          <w:rFonts w:ascii="Arial" w:hAnsi="Arial" w:cs="Arial"/>
+          <w:sz w:val="22"/>
+          <w:szCs w:val="22"/>
+        </w:rPr>
+        <w:t xml:space="preserve"> and could provide efficiency advantages in some use-cases</w:t>
+      </w:r>
+      <w:r>
+        <w:rPr>
+          <w:rFonts w:ascii="Arial" w:hAnsi="Arial" w:cs="Arial"/>
+          <w:sz w:val="22"/>
+          <w:szCs w:val="22"/>
+        </w:rPr>
+        <w:t>, we know our data is very structured and, hence, systems designed to store structured data are more suited to our architecture.</w:t>
+      </w:r>
     </w:p>
     <w:p>
       <w:pPr>
@@ -2011,7 +2647,7 @@
         <w:pStyle w:val="Paragraphedeliste"/>
         <w:numPr>
           <w:ilvl w:val="1"/>
-          <w:numId w:val="8"/>
+          <w:numId w:val="9"/>
         </w:numPr>
         <w:spacing w:line="360" w:lineRule="auto"/>
         <w:jc w:val="both"/>
@@ -2027,91 +2663,70 @@
       <w:r>
         <w:rPr>
           <w:rFonts w:ascii="Arial" w:hAnsi="Arial" w:cs="Arial"/>
-          <w:sz w:val="22"/>
-          <w:szCs w:val="22"/>
-          <w:lang w:val="en-US"/>
-        </w:rPr>
-        <w:t>Architecture specificities</w:t>
-      </w:r>
-      <w:r>
-        <w:rPr>
-          <w:rFonts w:ascii="Arial" w:hAnsi="Arial" w:cs="Arial"/>
-          <w:sz w:val="22"/>
-          <w:szCs w:val="22"/>
-          <w:lang w:val="en-US"/>
-        </w:rPr>
-        <w:t xml:space="preserve"> </w:t>
-      </w:r>
-      <w:r>
-        <w:rPr>
-          <w:rFonts w:ascii="Arial" w:hAnsi="Arial" w:cs="Arial"/>
           <w:b/>
           <w:color w:val="FF0000"/>
           <w:sz w:val="22"/>
           <w:szCs w:val="22"/>
           <w:lang w:val="en-US"/>
         </w:rPr>
-        <w:t>(components)</w:t>
-      </w:r>
-    </w:p>
-    <w:p>
-      <w:pPr>
-        <w:spacing w:line="360" w:lineRule="auto"/>
-        <w:jc w:val="both"/>
-        <w:rPr>
-          <w:rFonts w:ascii="Arial" w:hAnsi="Arial" w:cs="Arial"/>
-          <w:sz w:val="22"/>
-          <w:szCs w:val="22"/>
-        </w:rPr>
-      </w:pPr>
-    </w:p>
-    <w:p>
-      <w:pPr>
-        <w:spacing w:line="360" w:lineRule="auto"/>
-        <w:jc w:val="both"/>
-        <w:rPr>
-          <w:rFonts w:ascii="Arial" w:hAnsi="Arial" w:cs="Arial"/>
-          <w:sz w:val="22"/>
-          <w:szCs w:val="22"/>
-        </w:rPr>
-      </w:pPr>
-      <w:r>
-        <w:rPr>
-          <w:rFonts w:ascii="Arial" w:hAnsi="Arial" w:cs="Arial"/>
-          <w:sz w:val="22"/>
-          <w:szCs w:val="22"/>
-        </w:rPr>
-        <w:t>Data that is transmitted from our sensors to the dashboard is formatted in a particular way (described in the assignment). We assume that sensors will not emit faulty data (such as empty readings) and that data will be sent in chronological order.</w:t>
-      </w:r>
-    </w:p>
-    <w:p>
-      <w:pPr>
-        <w:spacing w:line="360" w:lineRule="auto"/>
-        <w:jc w:val="both"/>
-        <w:rPr>
-          <w:rFonts w:ascii="Arial" w:hAnsi="Arial" w:cs="Arial"/>
-          <w:sz w:val="22"/>
-          <w:szCs w:val="22"/>
-        </w:rPr>
-      </w:pPr>
-    </w:p>
-    <w:p>
-      <w:pPr>
-        <w:spacing w:line="360" w:lineRule="auto"/>
-        <w:jc w:val="both"/>
-        <w:rPr>
-          <w:rFonts w:ascii="Arial" w:hAnsi="Arial" w:cs="Arial"/>
-          <w:sz w:val="22"/>
-          <w:szCs w:val="22"/>
-        </w:rPr>
-      </w:pPr>
-      <w:r>
-        <w:rPr>
-          <w:rFonts w:ascii="Arial" w:hAnsi="Arial" w:cs="Arial"/>
-          <w:sz w:val="22"/>
-          <w:szCs w:val="22"/>
-        </w:rPr>
-        <w:t xml:space="preserve">The fact that our BDM should be scalable and generalizable will have to be translated into our specificities. Indeed, if one would assume a single ‘client’ could </w:t>
+        <w:t>C</w:t>
+      </w:r>
+      <w:r>
+        <w:rPr>
+          <w:rFonts w:ascii="Arial" w:hAnsi="Arial" w:cs="Arial"/>
+          <w:b/>
+          <w:color w:val="FF0000"/>
+          <w:sz w:val="22"/>
+          <w:szCs w:val="22"/>
+          <w:lang w:val="en-US"/>
+        </w:rPr>
+        <w:t>omponents</w:t>
+      </w:r>
+    </w:p>
+    <w:p>
+      <w:pPr>
+        <w:spacing w:line="360" w:lineRule="auto"/>
+        <w:jc w:val="both"/>
+        <w:rPr>
+          <w:rFonts w:ascii="Arial" w:hAnsi="Arial" w:cs="Arial"/>
+          <w:sz w:val="22"/>
+          <w:szCs w:val="22"/>
+        </w:rPr>
+      </w:pPr>
+    </w:p>
+    <w:p>
+      <w:pPr>
+        <w:spacing w:line="360" w:lineRule="auto"/>
+        <w:jc w:val="both"/>
+        <w:rPr>
+          <w:rFonts w:ascii="Arial" w:hAnsi="Arial" w:cs="Arial"/>
+          <w:sz w:val="22"/>
+          <w:szCs w:val="22"/>
+        </w:rPr>
+      </w:pPr>
+      <w:r>
+        <w:rPr>
+          <w:rFonts w:ascii="Arial" w:hAnsi="Arial" w:cs="Arial"/>
+          <w:sz w:val="22"/>
+          <w:szCs w:val="22"/>
+        </w:rPr>
+        <w:t xml:space="preserve">The fact that our BDM should be scalable and generalizable will have to be translated into our specificities. Indeed, if one </w:t>
+      </w:r>
+      <w:r>
+        <w:rPr>
+          <w:rFonts w:ascii="Arial" w:hAnsi="Arial" w:cs="Arial"/>
+          <w:sz w:val="22"/>
+          <w:szCs w:val="22"/>
+        </w:rPr>
+        <w:t>was to</w:t>
+      </w:r>
+      <w:r>
+        <w:rPr>
+          <w:rFonts w:ascii="Arial" w:hAnsi="Arial" w:cs="Arial"/>
+          <w:sz w:val="22"/>
+          <w:szCs w:val="22"/>
+        </w:rPr>
+        <w:t xml:space="preserve"> assume a single ‘client’ could </w:t>
       </w:r>
       <w:r>
         <w:rPr>
@@ -2135,8 +2750,105 @@
           <w:sz w:val="22"/>
           <w:szCs w:val="22"/>
         </w:rPr>
-        <w:t xml:space="preserve">. As we dispose over several types of sensors, we choose to assign one worker to each sensor category. By doing so, we know the model will withstand </w:t>
-      </w:r>
+        <w:t xml:space="preserve">. As we dispose over several types of sensors, we choose to assign one worker to each sensor category. By doing so, we know the model will withstand possible increased </w:t>
+      </w:r>
+      <w:r>
+        <w:rPr>
+          <w:rFonts w:ascii="Arial" w:hAnsi="Arial" w:cs="Arial"/>
+          <w:sz w:val="22"/>
+          <w:szCs w:val="22"/>
+        </w:rPr>
+        <w:t>loads</w:t>
+      </w:r>
+      <w:r>
+        <w:rPr>
+          <w:rFonts w:ascii="Arial" w:hAnsi="Arial" w:cs="Arial"/>
+          <w:sz w:val="22"/>
+          <w:szCs w:val="22"/>
+        </w:rPr>
+        <w:t xml:space="preserve">. Additionally, generalization and scalability </w:t>
+      </w:r>
+      <w:r>
+        <w:rPr>
+          <w:rFonts w:ascii="Arial" w:hAnsi="Arial" w:cs="Arial"/>
+          <w:sz w:val="22"/>
+          <w:szCs w:val="22"/>
+        </w:rPr>
+        <w:t>are</w:t>
+      </w:r>
+      <w:r>
+        <w:rPr>
+          <w:rFonts w:ascii="Arial" w:hAnsi="Arial" w:cs="Arial"/>
+          <w:sz w:val="22"/>
+          <w:szCs w:val="22"/>
+        </w:rPr>
+        <w:t xml:space="preserve"> maintained as an increase (decrease) in sensor types can be managed by adding (removing) associated workers. Also, if the load was to increase dramatically, assigning multiple workers to each sensor type would </w:t>
+      </w:r>
+      <w:r>
+        <w:rPr>
+          <w:rFonts w:ascii="Arial" w:hAnsi="Arial" w:cs="Arial"/>
+          <w:sz w:val="22"/>
+          <w:szCs w:val="22"/>
+        </w:rPr>
+        <w:t xml:space="preserve">make </w:t>
+      </w:r>
+      <w:r>
+        <w:rPr>
+          <w:rFonts w:ascii="Arial" w:hAnsi="Arial" w:cs="Arial"/>
+          <w:sz w:val="22"/>
+          <w:szCs w:val="22"/>
+        </w:rPr>
+        <w:t>the overload</w:t>
+      </w:r>
+      <w:r>
+        <w:rPr>
+          <w:rFonts w:ascii="Arial" w:hAnsi="Arial" w:cs="Arial"/>
+          <w:sz w:val="22"/>
+          <w:szCs w:val="22"/>
+        </w:rPr>
+        <w:t xml:space="preserve"> manageable</w:t>
+      </w:r>
+      <w:r>
+        <w:rPr>
+          <w:rFonts w:ascii="Arial" w:hAnsi="Arial" w:cs="Arial"/>
+          <w:sz w:val="22"/>
+          <w:szCs w:val="22"/>
+        </w:rPr>
+        <w:t>. All in all, the system would remain scalable.</w:t>
+      </w:r>
+    </w:p>
+    <w:p>
+      <w:pPr>
+        <w:spacing w:line="360" w:lineRule="auto"/>
+        <w:jc w:val="both"/>
+        <w:rPr>
+          <w:rFonts w:ascii="Arial" w:hAnsi="Arial" w:cs="Arial"/>
+          <w:sz w:val="22"/>
+          <w:szCs w:val="22"/>
+        </w:rPr>
+      </w:pPr>
+    </w:p>
+    <w:p>
+      <w:pPr>
+        <w:spacing w:line="360" w:lineRule="auto"/>
+        <w:jc w:val="both"/>
+        <w:rPr>
+          <w:rFonts w:ascii="Arial" w:hAnsi="Arial" w:cs="Arial"/>
+          <w:sz w:val="22"/>
+          <w:szCs w:val="22"/>
+        </w:rPr>
+      </w:pPr>
+    </w:p>
+    <w:p>
+      <w:pPr>
+        <w:spacing w:line="360" w:lineRule="auto"/>
+        <w:jc w:val="both"/>
+        <w:rPr>
+          <w:rFonts w:ascii="Arial" w:hAnsi="Arial" w:cs="Arial"/>
+          <w:sz w:val="22"/>
+          <w:szCs w:val="22"/>
+        </w:rPr>
+      </w:pPr>
       <w:r>
         <w:rPr>
           <w:rFonts w:ascii="Arial" w:hAnsi="Arial" w:cs="Arial"/>
@@ -2144,109 +2856,48 @@
           <w:szCs w:val="22"/>
         </w:rPr>
         <w:lastRenderedPageBreak/>
-        <w:t xml:space="preserve">possible increased </w:t>
-      </w:r>
-      <w:r>
-        <w:rPr>
-          <w:rFonts w:ascii="Arial" w:hAnsi="Arial" w:cs="Arial"/>
-          <w:sz w:val="22"/>
-          <w:szCs w:val="22"/>
-        </w:rPr>
-        <w:t>loads</w:t>
-      </w:r>
-      <w:r>
-        <w:rPr>
-          <w:rFonts w:ascii="Arial" w:hAnsi="Arial" w:cs="Arial"/>
-          <w:sz w:val="22"/>
-          <w:szCs w:val="22"/>
-        </w:rPr>
-        <w:t xml:space="preserve">. Additionally, generalization and scalability </w:t>
-      </w:r>
-      <w:r>
-        <w:rPr>
-          <w:rFonts w:ascii="Arial" w:hAnsi="Arial" w:cs="Arial"/>
-          <w:sz w:val="22"/>
-          <w:szCs w:val="22"/>
-        </w:rPr>
-        <w:t>are</w:t>
-      </w:r>
-      <w:r>
-        <w:rPr>
-          <w:rFonts w:ascii="Arial" w:hAnsi="Arial" w:cs="Arial"/>
-          <w:sz w:val="22"/>
-          <w:szCs w:val="22"/>
-        </w:rPr>
-        <w:t xml:space="preserve"> maintained as an increase (decrease) in sensor types can be managed by adding (removing) associated workers. Also, if the load was to increase dramatically, assigning multiple workers to each sensor type would </w:t>
-      </w:r>
-      <w:r>
-        <w:rPr>
-          <w:rFonts w:ascii="Arial" w:hAnsi="Arial" w:cs="Arial"/>
-          <w:sz w:val="22"/>
-          <w:szCs w:val="22"/>
-        </w:rPr>
-        <w:t xml:space="preserve">make </w:t>
-      </w:r>
-      <w:r>
-        <w:rPr>
-          <w:rFonts w:ascii="Arial" w:hAnsi="Arial" w:cs="Arial"/>
-          <w:sz w:val="22"/>
-          <w:szCs w:val="22"/>
-        </w:rPr>
-        <w:t>the overload</w:t>
-      </w:r>
-      <w:r>
-        <w:rPr>
-          <w:rFonts w:ascii="Arial" w:hAnsi="Arial" w:cs="Arial"/>
-          <w:sz w:val="22"/>
-          <w:szCs w:val="22"/>
-        </w:rPr>
-        <w:t xml:space="preserve"> manageable</w:t>
-      </w:r>
-      <w:r>
-        <w:rPr>
-          <w:rFonts w:ascii="Arial" w:hAnsi="Arial" w:cs="Arial"/>
-          <w:sz w:val="22"/>
-          <w:szCs w:val="22"/>
-        </w:rPr>
-        <w:t>. All in all, the system would remain scalable.</w:t>
-      </w:r>
-    </w:p>
-    <w:p>
-      <w:pPr>
-        <w:spacing w:line="360" w:lineRule="auto"/>
-        <w:jc w:val="both"/>
-        <w:rPr>
-          <w:rFonts w:ascii="Arial" w:hAnsi="Arial" w:cs="Arial"/>
-          <w:sz w:val="22"/>
-          <w:szCs w:val="22"/>
-        </w:rPr>
-      </w:pPr>
-    </w:p>
-    <w:p>
-      <w:pPr>
-        <w:spacing w:line="360" w:lineRule="auto"/>
-        <w:jc w:val="both"/>
-        <w:rPr>
-          <w:rFonts w:ascii="Arial" w:hAnsi="Arial" w:cs="Arial"/>
-          <w:sz w:val="22"/>
-          <w:szCs w:val="22"/>
-        </w:rPr>
-      </w:pPr>
-      <w:r>
-        <w:rPr>
-          <w:rFonts w:ascii="Arial" w:hAnsi="Arial" w:cs="Arial"/>
-          <w:sz w:val="22"/>
-          <w:szCs w:val="22"/>
-        </w:rPr>
-        <w:t>In terms of implementation, we have opted for Apache Kafka. Indeed, Kafka gives us the possibility to create consumers that obey the “publish-subscribe” message queue paradigm. More precisely, for each sensor type we can instantiate a consumer that will solely consume messages of that type (topic = sensor id).</w:t>
-      </w:r>
-      <w:r>
-        <w:rPr>
-          <w:rFonts w:ascii="Arial" w:hAnsi="Arial" w:cs="Arial"/>
-          <w:sz w:val="22"/>
-          <w:szCs w:val="22"/>
-        </w:rPr>
-        <w:t xml:space="preserve"> However, dramatical increase in load could result in paradigm shift to a hybrid consumption model (with consumer groups).</w:t>
+        <w:t xml:space="preserve">In terms of implementation, we have opted for Apache </w:t>
+      </w:r>
+      <w:r>
+        <w:rPr>
+          <w:rFonts w:ascii="Arial" w:hAnsi="Arial" w:cs="Arial"/>
+          <w:b/>
+          <w:sz w:val="22"/>
+          <w:szCs w:val="22"/>
+        </w:rPr>
+        <w:t>Kafka</w:t>
+      </w:r>
+      <w:r>
+        <w:rPr>
+          <w:rFonts w:ascii="Arial" w:hAnsi="Arial" w:cs="Arial"/>
+          <w:sz w:val="22"/>
+          <w:szCs w:val="22"/>
+        </w:rPr>
+        <w:t>. Indeed, Kafka gives us the possibility to create consumers that obey the “publish-subscribe” message queue paradigm. More precisely, for each sensor type we can instantiate a consumer that will solely consume messages of that type (topic = sensor id).</w:t>
+      </w:r>
+      <w:r>
+        <w:rPr>
+          <w:rFonts w:ascii="Arial" w:hAnsi="Arial" w:cs="Arial"/>
+          <w:sz w:val="22"/>
+          <w:szCs w:val="22"/>
+        </w:rPr>
+        <w:t xml:space="preserve"> However, dramatical increase in load could result in </w:t>
+      </w:r>
+      <w:r>
+        <w:rPr>
+          <w:rFonts w:ascii="Arial" w:hAnsi="Arial" w:cs="Arial"/>
+          <w:sz w:val="22"/>
+          <w:szCs w:val="22"/>
+        </w:rPr>
+        <w:t xml:space="preserve">a </w:t>
+      </w:r>
+      <w:r>
+        <w:rPr>
+          <w:rFonts w:ascii="Arial" w:hAnsi="Arial" w:cs="Arial"/>
+          <w:sz w:val="22"/>
+          <w:szCs w:val="22"/>
+        </w:rPr>
+        <w:t>paradigm shift to a hybrid consumption model (with consumer groups).</w:t>
       </w:r>
       <w:r>
         <w:rPr>
@@ -2396,8 +3047,126 @@
           <w:sz w:val="22"/>
           <w:szCs w:val="22"/>
         </w:rPr>
-        <w:t xml:space="preserve"> conditions. Kafka’s implementation is also very beneficial to increase fault-tolerance. Indeed, as partitions can be replicated, the probability of faults occurring diminishes. Topics themselves are not fully managed by Kafka. In reality, Kafka builds on Apache Zookeeper that essentially acts as a centralized service that provides all necessary operations to manage our topics as well as their distribution and synchronization.</w:t>
-      </w:r>
+        <w:t xml:space="preserve"> conditions. Kafka’s implementation is also very beneficial to increase fault-tolerance. Indeed, as partitions can be replicated, the probability of faults occurring diminishes. Topics themselves are not fully managed by Kafka. In reality, Kafka builds on Apache Zookeeper that essentially acts as a centralized service that provides all necessary operations to manage our topics</w:t>
+      </w:r>
+      <w:r>
+        <w:rPr>
+          <w:rFonts w:ascii="Arial" w:hAnsi="Arial" w:cs="Arial"/>
+          <w:sz w:val="22"/>
+          <w:szCs w:val="22"/>
+        </w:rPr>
+        <w:t>,</w:t>
+      </w:r>
+      <w:r>
+        <w:rPr>
+          <w:rFonts w:ascii="Arial" w:hAnsi="Arial" w:cs="Arial"/>
+          <w:sz w:val="22"/>
+          <w:szCs w:val="22"/>
+        </w:rPr>
+        <w:t xml:space="preserve"> as well as their distribution and synchronization.</w:t>
+      </w:r>
+    </w:p>
+    <w:p>
+      <w:pPr>
+        <w:spacing w:line="360" w:lineRule="auto"/>
+        <w:jc w:val="both"/>
+        <w:rPr>
+          <w:rFonts w:ascii="Arial" w:hAnsi="Arial" w:cs="Arial"/>
+          <w:sz w:val="22"/>
+          <w:szCs w:val="22"/>
+        </w:rPr>
+      </w:pPr>
+      <w:r>
+        <w:rPr>
+          <w:rFonts w:ascii="Arial" w:hAnsi="Arial" w:cs="Arial"/>
+          <w:sz w:val="22"/>
+          <w:szCs w:val="22"/>
+        </w:rPr>
+        <w:t xml:space="preserve">There exist multiple alternatives for Kafka. For instance, Apache also </w:t>
+      </w:r>
+      <w:r>
+        <w:rPr>
+          <w:rFonts w:ascii="Arial" w:hAnsi="Arial" w:cs="Arial"/>
+          <w:sz w:val="22"/>
+          <w:szCs w:val="22"/>
+        </w:rPr>
+        <w:t xml:space="preserve">designed Apache Pulsar. Similar to Kafka, Pulsar is an open-source publish-subscribe messaging system. In fact, </w:t>
+      </w:r>
+      <w:r>
+        <w:rPr>
+          <w:rFonts w:ascii="Arial" w:hAnsi="Arial" w:cs="Arial"/>
+          <w:sz w:val="22"/>
+          <w:szCs w:val="22"/>
+        </w:rPr>
+        <w:t>both systems</w:t>
+      </w:r>
+      <w:r>
+        <w:rPr>
+          <w:rFonts w:ascii="Arial" w:hAnsi="Arial" w:cs="Arial"/>
+          <w:sz w:val="22"/>
+          <w:szCs w:val="22"/>
+        </w:rPr>
+        <w:t xml:space="preserve"> are said to be very similar. Of course, the newer Pulsar has some key differences</w:t>
+      </w:r>
+      <w:r>
+        <w:rPr>
+          <w:rFonts w:ascii="Arial" w:hAnsi="Arial" w:cs="Arial"/>
+          <w:sz w:val="22"/>
+          <w:szCs w:val="22"/>
+        </w:rPr>
+        <w:t>,</w:t>
+      </w:r>
+      <w:r>
+        <w:rPr>
+          <w:rFonts w:ascii="Arial" w:hAnsi="Arial" w:cs="Arial"/>
+          <w:sz w:val="22"/>
+          <w:szCs w:val="22"/>
+        </w:rPr>
+        <w:t xml:space="preserve"> such as different subscription types, namespaces possibly having multiple topics, support for multitenanc</w:t>
+      </w:r>
+      <w:r>
+        <w:rPr>
+          <w:rFonts w:ascii="Arial" w:hAnsi="Arial" w:cs="Arial"/>
+          <w:sz w:val="22"/>
+          <w:szCs w:val="22"/>
+        </w:rPr>
+        <w:t>y, etc</w:t>
+      </w:r>
+      <w:r>
+        <w:rPr>
+          <w:rFonts w:ascii="Arial" w:hAnsi="Arial" w:cs="Arial"/>
+          <w:sz w:val="22"/>
+          <w:szCs w:val="22"/>
+        </w:rPr>
+        <w:t xml:space="preserve">. However, even though Pulsar has low latency, Kafka is reported to have a greater processing capacity thanks to consumption techniques that do not involve any copies. Also, the </w:t>
+      </w:r>
+      <w:r>
+        <w:rPr>
+          <w:rFonts w:ascii="Arial" w:hAnsi="Arial" w:cs="Arial"/>
+          <w:sz w:val="22"/>
+          <w:szCs w:val="22"/>
+        </w:rPr>
+        <w:t>mature community surrounding Kafka provides greater support and documentation for correct implementation of that part of the pipeline.</w:t>
+      </w:r>
+      <w:r>
+        <w:rPr>
+          <w:rFonts w:ascii="Arial" w:hAnsi="Arial" w:cs="Arial"/>
+          <w:sz w:val="22"/>
+          <w:szCs w:val="22"/>
+        </w:rPr>
+        <w:t xml:space="preserve">  </w:t>
+      </w:r>
+    </w:p>
+    <w:p>
+      <w:pPr>
+        <w:spacing w:line="360" w:lineRule="auto"/>
+        <w:jc w:val="both"/>
+        <w:rPr>
+          <w:rFonts w:ascii="Arial" w:hAnsi="Arial" w:cs="Arial"/>
+          <w:sz w:val="22"/>
+          <w:szCs w:val="22"/>
+        </w:rPr>
+      </w:pPr>
     </w:p>
     <w:p>
       <w:pPr>
@@ -2431,26 +3200,39 @@
           <w:sz w:val="22"/>
           <w:szCs w:val="22"/>
         </w:rPr>
-        <w:t xml:space="preserve">-batch method is that we can handle multiple data instances simultaneously, as opposed to one-by-one management. </w:t>
-      </w:r>
-    </w:p>
-    <w:p>
-      <w:pPr>
-        <w:spacing w:line="360" w:lineRule="auto"/>
-        <w:jc w:val="both"/>
-        <w:rPr>
-          <w:rFonts w:ascii="Arial" w:hAnsi="Arial" w:cs="Arial"/>
-          <w:sz w:val="22"/>
-          <w:szCs w:val="22"/>
-        </w:rPr>
-      </w:pPr>
-      <w:r>
-        <w:rPr>
-          <w:rFonts w:ascii="Arial" w:hAnsi="Arial" w:cs="Arial"/>
-          <w:sz w:val="22"/>
-          <w:szCs w:val="22"/>
-        </w:rPr>
-        <w:t>There does exist alternatives to Spark Streaming to handle incoming data streams. For instance, the same company created Apache Storm. The main difference between the two frameworks is that the latter p</w:t>
+        <w:t xml:space="preserve">-batch method is that we can handle multiple data instances simultaneously, as opposed to one-by-one management. There does exist alternatives to Spark Streaming </w:t>
+      </w:r>
+      <w:r>
+        <w:rPr>
+          <w:rFonts w:ascii="Arial" w:hAnsi="Arial" w:cs="Arial"/>
+          <w:sz w:val="22"/>
+          <w:szCs w:val="22"/>
+        </w:rPr>
+        <w:t>that are able to</w:t>
+      </w:r>
+      <w:r>
+        <w:rPr>
+          <w:rFonts w:ascii="Arial" w:hAnsi="Arial" w:cs="Arial"/>
+          <w:sz w:val="22"/>
+          <w:szCs w:val="22"/>
+        </w:rPr>
+        <w:t xml:space="preserve"> handle incoming data streams. For instance, the same company </w:t>
+      </w:r>
+      <w:r>
+        <w:rPr>
+          <w:rFonts w:ascii="Arial" w:hAnsi="Arial" w:cs="Arial"/>
+          <w:sz w:val="22"/>
+          <w:szCs w:val="22"/>
+        </w:rPr>
+        <w:t>offers</w:t>
+      </w:r>
+      <w:r>
+        <w:rPr>
+          <w:rFonts w:ascii="Arial" w:hAnsi="Arial" w:cs="Arial"/>
+          <w:sz w:val="22"/>
+          <w:szCs w:val="22"/>
+        </w:rPr>
+        <w:t xml:space="preserve"> Apache Storm. The main difference between the two frameworks is that the latter p</w:t>
       </w:r>
       <w:r>
         <w:rPr>
@@ -2491,7 +3273,23 @@
           <w:sz w:val="22"/>
           <w:szCs w:val="22"/>
         </w:rPr>
-        <w:t xml:space="preserve"> in normal conditions and </w:t>
+        <w:t xml:space="preserve"> in normal </w:t>
+      </w:r>
+      <w:r>
+        <w:rPr>
+          <w:rFonts w:ascii="Arial" w:hAnsi="Arial" w:cs="Arial"/>
+          <w:sz w:val="22"/>
+          <w:szCs w:val="22"/>
+        </w:rPr>
+        <w:t>circumstances</w:t>
+      </w:r>
+      <w:r>
+        <w:rPr>
+          <w:rFonts w:ascii="Arial" w:hAnsi="Arial" w:cs="Arial"/>
+          <w:sz w:val="22"/>
+          <w:szCs w:val="22"/>
+        </w:rPr>
+        <w:t xml:space="preserve"> and </w:t>
       </w:r>
       <w:r>
         <w:rPr>
@@ -2508,26 +3306,411 @@
           <w:sz w:val="22"/>
           <w:szCs w:val="22"/>
         </w:rPr>
-        <w:t xml:space="preserve"> conditions in less favorable conditions.</w:t>
-      </w:r>
-    </w:p>
-    <w:p>
-      <w:pPr>
-        <w:spacing w:line="360" w:lineRule="auto"/>
-        <w:jc w:val="both"/>
-        <w:rPr>
-          <w:rFonts w:ascii="Arial" w:hAnsi="Arial" w:cs="Arial"/>
-          <w:sz w:val="22"/>
-          <w:szCs w:val="22"/>
-        </w:rPr>
-      </w:pPr>
-    </w:p>
-    <w:p>
-      <w:pPr>
-        <w:spacing w:line="360" w:lineRule="auto"/>
-        <w:jc w:val="both"/>
-        <w:rPr>
-          <w:rFonts w:ascii="Arial" w:hAnsi="Arial" w:cs="Arial"/>
+        <w:t xml:space="preserve"> conditions in less favorable </w:t>
+      </w:r>
+      <w:r>
+        <w:rPr>
+          <w:rFonts w:ascii="Arial" w:hAnsi="Arial" w:cs="Arial"/>
+          <w:sz w:val="22"/>
+          <w:szCs w:val="22"/>
+        </w:rPr>
+        <w:t>circumstances</w:t>
+      </w:r>
+      <w:r>
+        <w:rPr>
+          <w:rFonts w:ascii="Arial" w:hAnsi="Arial" w:cs="Arial"/>
+          <w:sz w:val="22"/>
+          <w:szCs w:val="22"/>
+        </w:rPr>
+        <w:t>.</w:t>
+      </w:r>
+    </w:p>
+    <w:p>
+      <w:pPr>
+        <w:spacing w:line="360" w:lineRule="auto"/>
+        <w:jc w:val="both"/>
+        <w:rPr>
+          <w:rFonts w:ascii="Arial" w:hAnsi="Arial" w:cs="Arial"/>
+          <w:sz w:val="22"/>
+          <w:szCs w:val="22"/>
+        </w:rPr>
+      </w:pPr>
+    </w:p>
+    <w:p>
+      <w:pPr>
+        <w:spacing w:line="360" w:lineRule="auto"/>
+        <w:jc w:val="both"/>
+        <w:rPr>
+          <w:rFonts w:ascii="Arial" w:hAnsi="Arial" w:cs="Arial"/>
+          <w:sz w:val="22"/>
+          <w:szCs w:val="22"/>
+        </w:rPr>
+      </w:pPr>
+    </w:p>
+    <w:p>
+      <w:pPr>
+        <w:spacing w:line="360" w:lineRule="auto"/>
+        <w:jc w:val="both"/>
+        <w:rPr>
+          <w:rFonts w:ascii="Arial" w:hAnsi="Arial" w:cs="Arial"/>
+          <w:sz w:val="22"/>
+          <w:szCs w:val="22"/>
+        </w:rPr>
+      </w:pPr>
+    </w:p>
+    <w:p>
+      <w:pPr>
+        <w:spacing w:line="360" w:lineRule="auto"/>
+        <w:jc w:val="both"/>
+        <w:rPr>
+          <w:rFonts w:ascii="Arial" w:hAnsi="Arial" w:cs="Arial"/>
+          <w:sz w:val="22"/>
+          <w:szCs w:val="22"/>
+        </w:rPr>
+      </w:pPr>
+      <w:r>
+        <w:rPr>
+          <w:rFonts w:ascii="Arial" w:hAnsi="Arial" w:cs="Arial"/>
+          <w:sz w:val="22"/>
+          <w:szCs w:val="22"/>
+        </w:rPr>
+        <w:lastRenderedPageBreak/>
+        <w:t xml:space="preserve">Data that is streamed through the pipeline by producers and subsequently captured by consumers needs to be stored somewhere. Of course, results computed by Spark Streaming cannot simply be discarded. The main purpose of obtained data is to be consulted by the consumer. As a reminder, it precisely that aspect that guides us towards a </w:t>
+      </w:r>
+      <w:proofErr w:type="spellStart"/>
+      <w:r>
+        <w:rPr>
+          <w:rFonts w:ascii="Arial" w:hAnsi="Arial" w:cs="Arial"/>
+          <w:sz w:val="22"/>
+          <w:szCs w:val="22"/>
+        </w:rPr>
+        <w:t>Lamba</w:t>
+      </w:r>
+      <w:proofErr w:type="spellEnd"/>
+      <w:r>
+        <w:rPr>
+          <w:rFonts w:ascii="Arial" w:hAnsi="Arial" w:cs="Arial"/>
+          <w:sz w:val="22"/>
+          <w:szCs w:val="22"/>
+        </w:rPr>
+        <w:t xml:space="preserve"> architecture, as opposed to a Kappa architecture. To handle storage requirements of our pipeline, we opted for a Python implementation of MongoDB. </w:t>
+      </w:r>
+    </w:p>
+    <w:p>
+      <w:pPr>
+        <w:spacing w:line="360" w:lineRule="auto"/>
+        <w:jc w:val="both"/>
+        <w:rPr>
+          <w:rFonts w:ascii="Arial" w:hAnsi="Arial" w:cs="Arial"/>
+          <w:sz w:val="22"/>
+          <w:szCs w:val="22"/>
+        </w:rPr>
+      </w:pPr>
+      <w:r>
+        <w:rPr>
+          <w:rFonts w:ascii="Arial" w:hAnsi="Arial" w:cs="Arial"/>
+          <w:sz w:val="22"/>
+          <w:szCs w:val="22"/>
+        </w:rPr>
+        <w:t xml:space="preserve">As there are uncountable possibilities for data management in software projects, we really needed to thoroughly analyze the different data storage methods and frameworks. The </w:t>
+      </w:r>
+      <w:r>
+        <w:rPr>
+          <w:rFonts w:ascii="Arial" w:hAnsi="Arial" w:cs="Arial"/>
+          <w:sz w:val="22"/>
+          <w:szCs w:val="22"/>
+        </w:rPr>
+        <w:t>assignment</w:t>
+      </w:r>
+      <w:r>
+        <w:rPr>
+          <w:rFonts w:ascii="Arial" w:hAnsi="Arial" w:cs="Arial"/>
+          <w:sz w:val="22"/>
+          <w:szCs w:val="22"/>
+        </w:rPr>
+        <w:t xml:space="preserve"> describes a typical IoT project. The internet of things is characterized by elements that can easily be found in this project: a possible large number of concurrent users, need for responsiveness to distributed users, </w:t>
+      </w:r>
+      <w:r>
+        <w:rPr>
+          <w:rFonts w:ascii="Arial" w:hAnsi="Arial" w:cs="Arial"/>
+          <w:sz w:val="22"/>
+          <w:szCs w:val="22"/>
+        </w:rPr>
+        <w:t xml:space="preserve">possibly unstructured data, </w:t>
+      </w:r>
+      <w:r>
+        <w:rPr>
+          <w:rFonts w:ascii="Arial" w:hAnsi="Arial" w:cs="Arial"/>
+          <w:sz w:val="22"/>
+          <w:szCs w:val="22"/>
+        </w:rPr>
+        <w:t>no downtime</w:t>
+      </w:r>
+      <w:r>
+        <w:rPr>
+          <w:rFonts w:ascii="Arial" w:hAnsi="Arial" w:cs="Arial"/>
+          <w:sz w:val="22"/>
+          <w:szCs w:val="22"/>
+        </w:rPr>
+        <w:t>, and flexibility. Though the implementation we have in mind does not necessarily involve semi- and unstructured data, we do know that opting for relational databases is not in our interest if we have concurrence in mind. Additionally, relational databases would impact the scalability aspect of our project.</w:t>
+      </w:r>
+      <w:r>
+        <w:rPr>
+          <w:rFonts w:ascii="Arial" w:hAnsi="Arial" w:cs="Arial"/>
+          <w:sz w:val="22"/>
+          <w:szCs w:val="22"/>
+        </w:rPr>
+        <w:t xml:space="preserve"> Our research</w:t>
+      </w:r>
+      <w:r>
+        <w:rPr>
+          <w:rFonts w:ascii="Arial" w:hAnsi="Arial" w:cs="Arial"/>
+          <w:sz w:val="22"/>
+          <w:szCs w:val="22"/>
+        </w:rPr>
+        <w:t xml:space="preserve"> </w:t>
+      </w:r>
+      <w:r>
+        <w:rPr>
+          <w:rFonts w:ascii="Arial" w:hAnsi="Arial" w:cs="Arial"/>
+          <w:sz w:val="22"/>
+          <w:szCs w:val="22"/>
+        </w:rPr>
+        <w:t xml:space="preserve">has shown that a NoSQL is more convenient given the characteristics of this assignment. In fact, they are said to be best suited for real-time analytics and high-speed operations as well as scalability. As we had previous experience with MongoDB and, similar to Kafka, there exists a very mature community surrounding the framework, we decided to opt for this DBMS. </w:t>
+      </w:r>
+    </w:p>
+    <w:p>
+      <w:pPr>
+        <w:spacing w:line="360" w:lineRule="auto"/>
+        <w:jc w:val="both"/>
+        <w:rPr>
+          <w:rFonts w:ascii="Arial" w:hAnsi="Arial" w:cs="Arial"/>
+          <w:sz w:val="22"/>
+          <w:szCs w:val="22"/>
+        </w:rPr>
+      </w:pPr>
+    </w:p>
+    <w:p>
+      <w:pPr>
+        <w:spacing w:line="360" w:lineRule="auto"/>
+        <w:jc w:val="both"/>
+        <w:rPr>
+          <w:rFonts w:ascii="Arial" w:hAnsi="Arial" w:cs="Arial"/>
+          <w:sz w:val="22"/>
+          <w:szCs w:val="22"/>
+        </w:rPr>
+      </w:pPr>
+      <w:r>
+        <w:rPr>
+          <w:rFonts w:ascii="Arial" w:hAnsi="Arial" w:cs="Arial"/>
+          <w:sz w:val="22"/>
+          <w:szCs w:val="22"/>
+        </w:rPr>
+        <w:t xml:space="preserve">The last </w:t>
+      </w:r>
+      <w:r>
+        <w:rPr>
+          <w:rFonts w:ascii="Arial" w:hAnsi="Arial" w:cs="Arial"/>
+          <w:sz w:val="22"/>
+          <w:szCs w:val="22"/>
+        </w:rPr>
+        <w:t>component</w:t>
+      </w:r>
+      <w:r>
+        <w:rPr>
+          <w:rFonts w:ascii="Arial" w:hAnsi="Arial" w:cs="Arial"/>
+          <w:sz w:val="22"/>
+          <w:szCs w:val="22"/>
+        </w:rPr>
+        <w:t xml:space="preserve"> of the pipeline consists of having a dashboard that can be used by the user to query and display data. The assignment specifies that it should be a web-based dashboard. </w:t>
+      </w:r>
+      <w:r>
+        <w:rPr>
+          <w:rFonts w:ascii="Arial" w:hAnsi="Arial" w:cs="Arial"/>
+          <w:sz w:val="22"/>
+          <w:szCs w:val="22"/>
+        </w:rPr>
+        <w:t xml:space="preserve">In this case, we have downloaded an extension of </w:t>
+      </w:r>
+      <w:proofErr w:type="spellStart"/>
+      <w:r>
+        <w:rPr>
+          <w:rFonts w:ascii="Arial" w:hAnsi="Arial" w:cs="Arial"/>
+          <w:sz w:val="22"/>
+          <w:szCs w:val="22"/>
+        </w:rPr>
+        <w:t>Jupyter</w:t>
+      </w:r>
+      <w:proofErr w:type="spellEnd"/>
+      <w:r>
+        <w:rPr>
+          <w:rFonts w:ascii="Arial" w:hAnsi="Arial" w:cs="Arial"/>
+          <w:sz w:val="22"/>
+          <w:szCs w:val="22"/>
+        </w:rPr>
+        <w:t xml:space="preserve"> notebooks called </w:t>
+      </w:r>
+      <w:proofErr w:type="spellStart"/>
+      <w:r>
+        <w:rPr>
+          <w:rFonts w:ascii="Arial" w:hAnsi="Arial" w:cs="Arial"/>
+          <w:sz w:val="22"/>
+          <w:szCs w:val="22"/>
+        </w:rPr>
+        <w:t>Jupyter</w:t>
+      </w:r>
+      <w:proofErr w:type="spellEnd"/>
+      <w:r>
+        <w:rPr>
+          <w:rFonts w:ascii="Arial" w:hAnsi="Arial" w:cs="Arial"/>
+          <w:sz w:val="22"/>
+          <w:szCs w:val="22"/>
+        </w:rPr>
+        <w:t xml:space="preserve"> dashboards. This enables us to use python technologies to create a dashboard with which the user can interact.</w:t>
+      </w:r>
+    </w:p>
+    <w:p>
+      <w:pPr>
+        <w:spacing w:line="360" w:lineRule="auto"/>
+        <w:jc w:val="both"/>
+        <w:rPr>
+          <w:rFonts w:ascii="Arial" w:hAnsi="Arial" w:cs="Arial"/>
+          <w:sz w:val="22"/>
+          <w:szCs w:val="22"/>
+        </w:rPr>
+      </w:pPr>
+      <w:r>
+        <w:rPr>
+          <w:rFonts w:ascii="Arial" w:hAnsi="Arial" w:cs="Arial"/>
+          <w:sz w:val="22"/>
+          <w:szCs w:val="22"/>
+        </w:rPr>
+        <w:t xml:space="preserve">In first instance, we wanted to create a custom dashboard starting from scratch. Unfortunately, such implementations are time consuming and do not necessarily yield the expected results. Hence, </w:t>
+      </w:r>
+      <w:r>
+        <w:rPr>
+          <w:rFonts w:ascii="Arial" w:hAnsi="Arial" w:cs="Arial"/>
+          <w:sz w:val="22"/>
+          <w:szCs w:val="22"/>
+        </w:rPr>
+        <w:t xml:space="preserve">we </w:t>
+      </w:r>
+      <w:r>
+        <w:rPr>
+          <w:rFonts w:ascii="Arial" w:hAnsi="Arial" w:cs="Arial"/>
+          <w:sz w:val="22"/>
+          <w:szCs w:val="22"/>
+        </w:rPr>
+        <w:t>researched the several possibilities that exist to create a web-based dashboard. Similar to the choice of data infrastructure, the possibilities for making web-based dashboards are endless. We found several candidates</w:t>
+      </w:r>
+      <w:r>
+        <w:rPr>
+          <w:rFonts w:ascii="Arial" w:hAnsi="Arial" w:cs="Arial"/>
+          <w:sz w:val="22"/>
+          <w:szCs w:val="22"/>
+        </w:rPr>
+        <w:t>,</w:t>
+      </w:r>
+      <w:r>
+        <w:rPr>
+          <w:rFonts w:ascii="Arial" w:hAnsi="Arial" w:cs="Arial"/>
+          <w:sz w:val="22"/>
+          <w:szCs w:val="22"/>
+        </w:rPr>
+        <w:t xml:space="preserve"> such as </w:t>
+      </w:r>
+      <w:r>
+        <w:rPr>
+          <w:rFonts w:ascii="Arial" w:hAnsi="Arial" w:cs="Arial"/>
+          <w:sz w:val="22"/>
+          <w:szCs w:val="22"/>
+        </w:rPr>
+        <w:t xml:space="preserve">Pusher for instance. Most solutions, like the latter, require installation of numerous (Python) modules as well as a lot of time dedicated to the design of the interface. As this project is more about data processing and management, we wanted to opt for something simpler. In these simpler frameworks we stumbled upon </w:t>
+      </w:r>
+      <w:proofErr w:type="spellStart"/>
+      <w:r>
+        <w:rPr>
+          <w:rFonts w:ascii="Arial" w:hAnsi="Arial" w:cs="Arial"/>
+          <w:sz w:val="22"/>
+          <w:szCs w:val="22"/>
+        </w:rPr>
+        <w:t>plotly</w:t>
+      </w:r>
+      <w:proofErr w:type="spellEnd"/>
+      <w:r>
+        <w:rPr>
+          <w:rFonts w:ascii="Arial" w:hAnsi="Arial" w:cs="Arial"/>
+          <w:sz w:val="22"/>
+          <w:szCs w:val="22"/>
+        </w:rPr>
+        <w:t xml:space="preserve"> that also has dashboard creation features, but with reduced installation and configuration times. However, </w:t>
+      </w:r>
+      <w:proofErr w:type="spellStart"/>
+      <w:r>
+        <w:rPr>
+          <w:rFonts w:ascii="Arial" w:hAnsi="Arial" w:cs="Arial"/>
+          <w:sz w:val="22"/>
+          <w:szCs w:val="22"/>
+        </w:rPr>
+        <w:t>plotly</w:t>
+      </w:r>
+      <w:proofErr w:type="spellEnd"/>
+      <w:r>
+        <w:rPr>
+          <w:rFonts w:ascii="Arial" w:hAnsi="Arial" w:cs="Arial"/>
+          <w:sz w:val="22"/>
+          <w:szCs w:val="22"/>
+        </w:rPr>
+        <w:t xml:space="preserve"> is a commercial solution and therefore ill-suited to this project. We finally found the </w:t>
+      </w:r>
+      <w:proofErr w:type="spellStart"/>
+      <w:r>
+        <w:rPr>
+          <w:rFonts w:ascii="Arial" w:hAnsi="Arial" w:cs="Arial"/>
+          <w:sz w:val="22"/>
+          <w:szCs w:val="22"/>
+        </w:rPr>
+        <w:t>jupyter</w:t>
+      </w:r>
+      <w:proofErr w:type="spellEnd"/>
+      <w:r>
+        <w:rPr>
+          <w:rFonts w:ascii="Arial" w:hAnsi="Arial" w:cs="Arial"/>
+          <w:sz w:val="22"/>
+          <w:szCs w:val="22"/>
+        </w:rPr>
+        <w:t xml:space="preserve"> dashboard extension that enables us to create a dashboard using a report-style method without worrying about design and installation of components.  </w:t>
+      </w:r>
+    </w:p>
+    <w:p>
+      <w:pPr>
+        <w:spacing w:line="360" w:lineRule="auto"/>
+        <w:jc w:val="both"/>
+        <w:rPr>
+          <w:rFonts w:ascii="Arial" w:hAnsi="Arial" w:cs="Arial"/>
+          <w:b/>
+          <w:sz w:val="22"/>
+          <w:szCs w:val="22"/>
+        </w:rPr>
+      </w:pPr>
+      <w:r>
+        <w:rPr>
+          <w:rFonts w:ascii="Arial" w:hAnsi="Arial" w:cs="Arial"/>
+          <w:b/>
+          <w:sz w:val="22"/>
+          <w:szCs w:val="22"/>
+        </w:rPr>
+        <w:lastRenderedPageBreak/>
+        <w:t>Analysis of data volumes</w:t>
+      </w:r>
+    </w:p>
+    <w:p>
+      <w:pPr>
+        <w:spacing w:line="360" w:lineRule="auto"/>
+        <w:jc w:val="both"/>
+        <w:rPr>
+          <w:rFonts w:ascii="Arial" w:hAnsi="Arial" w:cs="Arial"/>
+          <w:b/>
           <w:sz w:val="22"/>
           <w:szCs w:val="22"/>
         </w:rPr>
@@ -2614,7 +3797,6 @@
           <w:sz w:val="22"/>
           <w:szCs w:val="22"/>
         </w:rPr>
-        <w:lastRenderedPageBreak/>
         <w:t xml:space="preserve">The first query requires computation of basic statistics about the sensor readings (per type of sensor). These basic statistics are the minimal reading, the maximal reading and the average reading. As the smart city that yields readings is hierarchical (space &lt; municipality &lt; city), the computed statistics are to be made available for each element of each level of the hierarchy. Additionally, these should be computed for several granularities in time. </w:t>
       </w:r>
     </w:p>
@@ -2966,6 +4148,58 @@
           <w:szCs w:val="22"/>
         </w:rPr>
       </w:pPr>
+    </w:p>
+    <w:p>
+      <w:pPr>
+        <w:spacing w:line="360" w:lineRule="auto"/>
+        <w:jc w:val="both"/>
+        <w:rPr>
+          <w:rFonts w:ascii="Arial" w:hAnsi="Arial" w:cs="Arial"/>
+          <w:sz w:val="22"/>
+          <w:szCs w:val="22"/>
+        </w:rPr>
+      </w:pPr>
+      <w:r>
+        <w:rPr>
+          <w:rFonts w:ascii="Arial" w:hAnsi="Arial" w:cs="Arial"/>
+          <w:b/>
+          <w:sz w:val="22"/>
+          <w:szCs w:val="22"/>
+        </w:rPr>
+        <w:t>Dashboard implementation</w:t>
+      </w:r>
+    </w:p>
+    <w:p>
+      <w:pPr>
+        <w:spacing w:line="360" w:lineRule="auto"/>
+        <w:jc w:val="both"/>
+        <w:rPr>
+          <w:rFonts w:ascii="Arial" w:hAnsi="Arial" w:cs="Arial"/>
+          <w:sz w:val="22"/>
+          <w:szCs w:val="22"/>
+        </w:rPr>
+      </w:pPr>
+    </w:p>
+    <w:p>
+      <w:pPr>
+        <w:spacing w:line="360" w:lineRule="auto"/>
+        <w:jc w:val="both"/>
+        <w:rPr>
+          <w:rFonts w:ascii="Arial" w:hAnsi="Arial" w:cs="Arial"/>
+          <w:sz w:val="22"/>
+          <w:szCs w:val="22"/>
+        </w:rPr>
+      </w:pPr>
+      <w:r>
+        <w:rPr>
+          <w:rFonts w:ascii="Arial" w:hAnsi="Arial" w:cs="Arial"/>
+          <w:sz w:val="22"/>
+          <w:szCs w:val="22"/>
+        </w:rPr>
+        <w:t>xx</w:t>
+      </w:r>
+      <w:bookmarkStart w:id="0" w:name="_GoBack"/>
+      <w:bookmarkEnd w:id="0"/>
     </w:p>
     <w:p>
       <w:pPr>
@@ -3020,12 +4254,28 @@
         <w:rFonts w:ascii="Arial" w:eastAsia="Arial" w:hAnsi="Arial" w:cs="Arial"/>
       </w:rPr>
     </w:pPr>
+    <w:proofErr w:type="spellStart"/>
     <w:r>
       <w:rPr>
         <w:rFonts w:ascii="Arial" w:hAnsi="Arial"/>
       </w:rPr>
-      <w:t>Kaïs Albichari</w:t>
+      <w:t>Kaïs</w:t>
     </w:r>
+    <w:proofErr w:type="spellEnd"/>
+    <w:r>
+      <w:rPr>
+        <w:rFonts w:ascii="Arial" w:hAnsi="Arial"/>
+      </w:rPr>
+      <w:t xml:space="preserve"> </w:t>
+    </w:r>
+    <w:proofErr w:type="spellStart"/>
+    <w:r>
+      <w:rPr>
+        <w:rFonts w:ascii="Arial" w:hAnsi="Arial"/>
+      </w:rPr>
+      <w:t>Albichari</w:t>
+    </w:r>
+    <w:proofErr w:type="spellEnd"/>
     <w:r>
       <w:rPr>
         <w:rFonts w:ascii="Arial" w:hAnsi="Arial"/>
@@ -3087,12 +4337,28 @@
         <w:rFonts w:ascii="Arial" w:eastAsia="Arial" w:hAnsi="Arial" w:cs="Arial"/>
       </w:rPr>
     </w:pPr>
+    <w:proofErr w:type="spellStart"/>
     <w:r>
       <w:rPr>
         <w:rFonts w:ascii="Arial" w:hAnsi="Arial"/>
       </w:rPr>
-      <w:t>Kaïs Albichari</w:t>
+      <w:t>Kaïs</w:t>
     </w:r>
+    <w:proofErr w:type="spellEnd"/>
+    <w:r>
+      <w:rPr>
+        <w:rFonts w:ascii="Arial" w:hAnsi="Arial"/>
+      </w:rPr>
+      <w:t xml:space="preserve"> </w:t>
+    </w:r>
+    <w:proofErr w:type="spellStart"/>
+    <w:r>
+      <w:rPr>
+        <w:rFonts w:ascii="Arial" w:hAnsi="Arial"/>
+      </w:rPr>
+      <w:t>Albichari</w:t>
+    </w:r>
+    <w:proofErr w:type="spellEnd"/>
     <w:r>
       <w:rPr>
         <w:rFonts w:ascii="Arial" w:hAnsi="Arial"/>
@@ -3308,6 +4574,95 @@
     </w:lvl>
   </w:abstractNum>
   <w:abstractNum w:abstractNumId="1" w15:restartNumberingAfterBreak="0">
+    <w:nsid w:val="0945511A"/>
+    <w:multiLevelType w:val="hybridMultilevel"/>
+    <w:tmpl w:val="16F4E5D4"/>
+    <w:lvl w:ilvl="0" w:tplc="040C000F">
+      <w:start w:val="1"/>
+      <w:numFmt w:val="decimal"/>
+      <w:lvlText w:val="%1."/>
+      <w:lvlJc w:val="left"/>
+      <w:pPr>
+        <w:ind w:left="720" w:hanging="360"/>
+      </w:pPr>
+      <w:rPr>
+        <w:rFonts w:hint="default"/>
+      </w:rPr>
+    </w:lvl>
+    <w:lvl w:ilvl="1" w:tplc="040C0019">
+      <w:start w:val="1"/>
+      <w:numFmt w:val="lowerLetter"/>
+      <w:lvlText w:val="%2."/>
+      <w:lvlJc w:val="left"/>
+      <w:pPr>
+        <w:ind w:left="1440" w:hanging="360"/>
+      </w:pPr>
+    </w:lvl>
+    <w:lvl w:ilvl="2" w:tplc="040C001B" w:tentative="1">
+      <w:start w:val="1"/>
+      <w:numFmt w:val="lowerRoman"/>
+      <w:lvlText w:val="%3."/>
+      <w:lvlJc w:val="right"/>
+      <w:pPr>
+        <w:ind w:left="2160" w:hanging="180"/>
+      </w:pPr>
+    </w:lvl>
+    <w:lvl w:ilvl="3" w:tplc="040C000F" w:tentative="1">
+      <w:start w:val="1"/>
+      <w:numFmt w:val="decimal"/>
+      <w:lvlText w:val="%4."/>
+      <w:lvlJc w:val="left"/>
+      <w:pPr>
+        <w:ind w:left="2880" w:hanging="360"/>
+      </w:pPr>
+    </w:lvl>
+    <w:lvl w:ilvl="4" w:tplc="040C0019" w:tentative="1">
+      <w:start w:val="1"/>
+      <w:numFmt w:val="lowerLetter"/>
+      <w:lvlText w:val="%5."/>
+      <w:lvlJc w:val="left"/>
+      <w:pPr>
+        <w:ind w:left="3600" w:hanging="360"/>
+      </w:pPr>
+    </w:lvl>
+    <w:lvl w:ilvl="5" w:tplc="040C001B" w:tentative="1">
+      <w:start w:val="1"/>
+      <w:numFmt w:val="lowerRoman"/>
+      <w:lvlText w:val="%6."/>
+      <w:lvlJc w:val="right"/>
+      <w:pPr>
+        <w:ind w:left="4320" w:hanging="180"/>
+      </w:pPr>
+    </w:lvl>
+    <w:lvl w:ilvl="6" w:tplc="040C000F" w:tentative="1">
+      <w:start w:val="1"/>
+      <w:numFmt w:val="decimal"/>
+      <w:lvlText w:val="%7."/>
+      <w:lvlJc w:val="left"/>
+      <w:pPr>
+        <w:ind w:left="5040" w:hanging="360"/>
+      </w:pPr>
+    </w:lvl>
+    <w:lvl w:ilvl="7" w:tplc="040C0019" w:tentative="1">
+      <w:start w:val="1"/>
+      <w:numFmt w:val="lowerLetter"/>
+      <w:lvlText w:val="%8."/>
+      <w:lvlJc w:val="left"/>
+      <w:pPr>
+        <w:ind w:left="5760" w:hanging="360"/>
+      </w:pPr>
+    </w:lvl>
+    <w:lvl w:ilvl="8" w:tplc="040C001B" w:tentative="1">
+      <w:start w:val="1"/>
+      <w:numFmt w:val="lowerRoman"/>
+      <w:lvlText w:val="%9."/>
+      <w:lvlJc w:val="right"/>
+      <w:pPr>
+        <w:ind w:left="6480" w:hanging="180"/>
+      </w:pPr>
+    </w:lvl>
+  </w:abstractNum>
+  <w:abstractNum w:abstractNumId="2" w15:restartNumberingAfterBreak="0">
     <w:nsid w:val="192B4F82"/>
     <w:multiLevelType w:val="hybridMultilevel"/>
     <w:tmpl w:val="AFF49AD6"/>
@@ -3420,7 +4775,7 @@
       </w:rPr>
     </w:lvl>
   </w:abstractNum>
-  <w:abstractNum w:abstractNumId="2" w15:restartNumberingAfterBreak="0">
+  <w:abstractNum w:abstractNumId="3" w15:restartNumberingAfterBreak="0">
     <w:nsid w:val="1E671A43"/>
     <w:multiLevelType w:val="multilevel"/>
     <w:tmpl w:val="4AC0062C"/>
@@ -3541,7 +4896,7 @@
       </w:rPr>
     </w:lvl>
   </w:abstractNum>
-  <w:abstractNum w:abstractNumId="3" w15:restartNumberingAfterBreak="0">
+  <w:abstractNum w:abstractNumId="4" w15:restartNumberingAfterBreak="0">
     <w:nsid w:val="2411664E"/>
     <w:multiLevelType w:val="hybridMultilevel"/>
     <w:tmpl w:val="F2900834"/>
@@ -3630,7 +4985,7 @@
       </w:pPr>
     </w:lvl>
   </w:abstractNum>
-  <w:abstractNum w:abstractNumId="4" w15:restartNumberingAfterBreak="0">
+  <w:abstractNum w:abstractNumId="5" w15:restartNumberingAfterBreak="0">
     <w:nsid w:val="4CB337C9"/>
     <w:multiLevelType w:val="multilevel"/>
     <w:tmpl w:val="040C0025"/>
@@ -3752,7 +5107,7 @@
       </w:rPr>
     </w:lvl>
   </w:abstractNum>
-  <w:abstractNum w:abstractNumId="5" w15:restartNumberingAfterBreak="0">
+  <w:abstractNum w:abstractNumId="6" w15:restartNumberingAfterBreak="0">
     <w:nsid w:val="4D131A47"/>
     <w:multiLevelType w:val="multilevel"/>
     <w:tmpl w:val="4AC0062C"/>
@@ -3873,7 +5228,120 @@
       </w:rPr>
     </w:lvl>
   </w:abstractNum>
-  <w:abstractNum w:abstractNumId="6" w15:restartNumberingAfterBreak="0">
+  <w:abstractNum w:abstractNumId="7" w15:restartNumberingAfterBreak="0">
+    <w:nsid w:val="58305F06"/>
+    <w:multiLevelType w:val="hybridMultilevel"/>
+    <w:tmpl w:val="8BC68EE2"/>
+    <w:lvl w:ilvl="0" w:tplc="A28408E6">
+      <w:start w:val="1"/>
+      <w:numFmt w:val="bullet"/>
+      <w:lvlText w:val="-"/>
+      <w:lvlJc w:val="left"/>
+      <w:pPr>
+        <w:ind w:left="720" w:hanging="360"/>
+      </w:pPr>
+      <w:rPr>
+        <w:rFonts w:ascii="Arial" w:eastAsia="Arial Unicode MS" w:hAnsi="Arial" w:cs="Arial" w:hint="default"/>
+      </w:rPr>
+    </w:lvl>
+    <w:lvl w:ilvl="1" w:tplc="040C0003" w:tentative="1">
+      <w:start w:val="1"/>
+      <w:numFmt w:val="bullet"/>
+      <w:lvlText w:val="o"/>
+      <w:lvlJc w:val="left"/>
+      <w:pPr>
+        <w:ind w:left="1440" w:hanging="360"/>
+      </w:pPr>
+      <w:rPr>
+        <w:rFonts w:ascii="Courier New" w:hAnsi="Courier New" w:cs="Courier New" w:hint="default"/>
+      </w:rPr>
+    </w:lvl>
+    <w:lvl w:ilvl="2" w:tplc="040C0005" w:tentative="1">
+      <w:start w:val="1"/>
+      <w:numFmt w:val="bullet"/>
+      <w:lvlText w:val=""/>
+      <w:lvlJc w:val="left"/>
+      <w:pPr>
+        <w:ind w:left="2160" w:hanging="360"/>
+      </w:pPr>
+      <w:rPr>
+        <w:rFonts w:ascii="Wingdings" w:hAnsi="Wingdings" w:hint="default"/>
+      </w:rPr>
+    </w:lvl>
+    <w:lvl w:ilvl="3" w:tplc="040C0001" w:tentative="1">
+      <w:start w:val="1"/>
+      <w:numFmt w:val="bullet"/>
+      <w:lvlText w:val=""/>
+      <w:lvlJc w:val="left"/>
+      <w:pPr>
+        <w:ind w:left="2880" w:hanging="360"/>
+      </w:pPr>
+      <w:rPr>
+        <w:rFonts w:ascii="Symbol" w:hAnsi="Symbol" w:hint="default"/>
+      </w:rPr>
+    </w:lvl>
+    <w:lvl w:ilvl="4" w:tplc="040C0003" w:tentative="1">
+      <w:start w:val="1"/>
+      <w:numFmt w:val="bullet"/>
+      <w:lvlText w:val="o"/>
+      <w:lvlJc w:val="left"/>
+      <w:pPr>
+        <w:ind w:left="3600" w:hanging="360"/>
+      </w:pPr>
+      <w:rPr>
+        <w:rFonts w:ascii="Courier New" w:hAnsi="Courier New" w:cs="Courier New" w:hint="default"/>
+      </w:rPr>
+    </w:lvl>
+    <w:lvl w:ilvl="5" w:tplc="040C0005" w:tentative="1">
+      <w:start w:val="1"/>
+      <w:numFmt w:val="bullet"/>
+      <w:lvlText w:val=""/>
+      <w:lvlJc w:val="left"/>
+      <w:pPr>
+        <w:ind w:left="4320" w:hanging="360"/>
+      </w:pPr>
+      <w:rPr>
+        <w:rFonts w:ascii="Wingdings" w:hAnsi="Wingdings" w:hint="default"/>
+      </w:rPr>
+    </w:lvl>
+    <w:lvl w:ilvl="6" w:tplc="040C0001" w:tentative="1">
+      <w:start w:val="1"/>
+      <w:numFmt w:val="bullet"/>
+      <w:lvlText w:val=""/>
+      <w:lvlJc w:val="left"/>
+      <w:pPr>
+        <w:ind w:left="5040" w:hanging="360"/>
+      </w:pPr>
+      <w:rPr>
+        <w:rFonts w:ascii="Symbol" w:hAnsi="Symbol" w:hint="default"/>
+      </w:rPr>
+    </w:lvl>
+    <w:lvl w:ilvl="7" w:tplc="040C0003" w:tentative="1">
+      <w:start w:val="1"/>
+      <w:numFmt w:val="bullet"/>
+      <w:lvlText w:val="o"/>
+      <w:lvlJc w:val="left"/>
+      <w:pPr>
+        <w:ind w:left="5760" w:hanging="360"/>
+      </w:pPr>
+      <w:rPr>
+        <w:rFonts w:ascii="Courier New" w:hAnsi="Courier New" w:cs="Courier New" w:hint="default"/>
+      </w:rPr>
+    </w:lvl>
+    <w:lvl w:ilvl="8" w:tplc="040C0005" w:tentative="1">
+      <w:start w:val="1"/>
+      <w:numFmt w:val="bullet"/>
+      <w:lvlText w:val=""/>
+      <w:lvlJc w:val="left"/>
+      <w:pPr>
+        <w:ind w:left="6480" w:hanging="360"/>
+      </w:pPr>
+      <w:rPr>
+        <w:rFonts w:ascii="Wingdings" w:hAnsi="Wingdings" w:hint="default"/>
+      </w:rPr>
+    </w:lvl>
+  </w:abstractNum>
+  <w:abstractNum w:abstractNumId="8" w15:restartNumberingAfterBreak="0">
     <w:nsid w:val="607A74F5"/>
     <w:multiLevelType w:val="hybridMultilevel"/>
     <w:tmpl w:val="9AD8B91C"/>
@@ -3962,7 +5430,7 @@
       </w:pPr>
     </w:lvl>
   </w:abstractNum>
-  <w:abstractNum w:abstractNumId="7" w15:restartNumberingAfterBreak="0">
+  <w:abstractNum w:abstractNumId="9" w15:restartNumberingAfterBreak="0">
     <w:nsid w:val="64A26FE8"/>
     <w:multiLevelType w:val="multilevel"/>
     <w:tmpl w:val="D39827E6"/>
@@ -4084,27 +5552,33 @@
     </w:lvl>
   </w:abstractNum>
   <w:num w:numId="1">
-    <w:abstractNumId w:val="4"/>
+    <w:abstractNumId w:val="5"/>
   </w:num>
   <w:num w:numId="2">
     <w:abstractNumId w:val="0"/>
   </w:num>
   <w:num w:numId="3">
+    <w:abstractNumId w:val="3"/>
+  </w:num>
+  <w:num w:numId="4">
+    <w:abstractNumId w:val="6"/>
+  </w:num>
+  <w:num w:numId="5">
+    <w:abstractNumId w:val="8"/>
+  </w:num>
+  <w:num w:numId="6">
     <w:abstractNumId w:val="2"/>
   </w:num>
-  <w:num w:numId="4">
-    <w:abstractNumId w:val="5"/>
+  <w:num w:numId="7">
+    <w:abstractNumId w:val="4"/>
   </w:num>
-  <w:num w:numId="5">
-    <w:abstractNumId w:val="6"/>
+  <w:num w:numId="8">
+    <w:abstractNumId w:val="9"/>
   </w:num>
-  <w:num w:numId="6">
+  <w:num w:numId="9">
     <w:abstractNumId w:val="1"/>
   </w:num>
-  <w:num w:numId="7">
-    <w:abstractNumId w:val="3"/>
-  </w:num>
-  <w:num w:numId="8">
+  <w:num w:numId="10">
     <w:abstractNumId w:val="7"/>
   </w:num>
 </w:numbering>

</xml_diff>

<commit_message>
Report + Dash improvement
</commit_message>
<xml_diff>
--- a/Report.docx
+++ b/Report.docx
@@ -4196,7 +4196,124 @@
           <w:sz w:val="22"/>
           <w:szCs w:val="22"/>
         </w:rPr>
-        <w:t>xx</w:t>
+        <w:t xml:space="preserve">As mentioned in the </w:t>
+      </w:r>
+      <w:r>
+        <w:rPr>
+          <w:rFonts w:ascii="Arial" w:hAnsi="Arial" w:cs="Arial"/>
+          <w:sz w:val="22"/>
+          <w:szCs w:val="22"/>
+        </w:rPr>
+        <w:t xml:space="preserve">section about the components of the pipeline, we have opted for a dashboard implementation using </w:t>
+      </w:r>
+      <w:proofErr w:type="spellStart"/>
+      <w:r>
+        <w:rPr>
+          <w:rFonts w:ascii="Arial" w:hAnsi="Arial" w:cs="Arial"/>
+          <w:sz w:val="22"/>
+          <w:szCs w:val="22"/>
+        </w:rPr>
+        <w:t>Jupyter</w:t>
+      </w:r>
+      <w:proofErr w:type="spellEnd"/>
+      <w:r>
+        <w:rPr>
+          <w:rFonts w:ascii="Arial" w:hAnsi="Arial" w:cs="Arial"/>
+          <w:sz w:val="22"/>
+          <w:szCs w:val="22"/>
+        </w:rPr>
+        <w:t xml:space="preserve">. More precisely, </w:t>
+      </w:r>
+      <w:proofErr w:type="spellStart"/>
+      <w:r>
+        <w:rPr>
+          <w:rFonts w:ascii="Arial" w:hAnsi="Arial" w:cs="Arial"/>
+          <w:sz w:val="22"/>
+          <w:szCs w:val="22"/>
+        </w:rPr>
+        <w:t>Jupyter</w:t>
+      </w:r>
+      <w:proofErr w:type="spellEnd"/>
+      <w:r>
+        <w:rPr>
+          <w:rFonts w:ascii="Arial" w:hAnsi="Arial" w:cs="Arial"/>
+          <w:sz w:val="22"/>
+          <w:szCs w:val="22"/>
+        </w:rPr>
+        <w:t xml:space="preserve"> disposes over a layout extension that is known as </w:t>
+      </w:r>
+      <w:proofErr w:type="spellStart"/>
+      <w:r>
+        <w:rPr>
+          <w:rFonts w:ascii="Arial" w:hAnsi="Arial" w:cs="Arial"/>
+          <w:sz w:val="22"/>
+          <w:szCs w:val="22"/>
+        </w:rPr>
+        <w:t>Jupyter</w:t>
+      </w:r>
+      <w:proofErr w:type="spellEnd"/>
+      <w:r>
+        <w:rPr>
+          <w:rFonts w:ascii="Arial" w:hAnsi="Arial" w:cs="Arial"/>
+          <w:sz w:val="22"/>
+          <w:szCs w:val="22"/>
+        </w:rPr>
+        <w:t xml:space="preserve"> Dashboard. This extension adds functionality to </w:t>
+      </w:r>
+      <w:proofErr w:type="spellStart"/>
+      <w:r>
+        <w:rPr>
+          <w:rFonts w:ascii="Arial" w:hAnsi="Arial" w:cs="Arial"/>
+          <w:sz w:val="22"/>
+          <w:szCs w:val="22"/>
+        </w:rPr>
+        <w:t>jupyter</w:t>
+      </w:r>
+      <w:proofErr w:type="spellEnd"/>
+      <w:r>
+        <w:rPr>
+          <w:rFonts w:ascii="Arial" w:hAnsi="Arial" w:cs="Arial"/>
+          <w:sz w:val="22"/>
+          <w:szCs w:val="22"/>
+        </w:rPr>
+        <w:t xml:space="preserve"> notebooks to enable its users to generate interactive dashboards using </w:t>
+      </w:r>
+      <w:proofErr w:type="spellStart"/>
+      <w:r>
+        <w:rPr>
+          <w:rFonts w:ascii="Arial" w:hAnsi="Arial" w:cs="Arial"/>
+          <w:sz w:val="22"/>
+          <w:szCs w:val="22"/>
+        </w:rPr>
+        <w:t>Jupyter’s</w:t>
+      </w:r>
+      <w:proofErr w:type="spellEnd"/>
+      <w:r>
+        <w:rPr>
+          <w:rFonts w:ascii="Arial" w:hAnsi="Arial" w:cs="Arial"/>
+          <w:sz w:val="22"/>
+          <w:szCs w:val="22"/>
+        </w:rPr>
+        <w:t xml:space="preserve"> report-style functionality implementation that can alternate between markdown and code.</w:t>
+      </w:r>
+    </w:p>
+    <w:p>
+      <w:pPr>
+        <w:spacing w:line="360" w:lineRule="auto"/>
+        <w:jc w:val="both"/>
+        <w:rPr>
+          <w:rFonts w:ascii="Arial" w:hAnsi="Arial" w:cs="Arial"/>
+          <w:sz w:val="22"/>
+          <w:szCs w:val="22"/>
+        </w:rPr>
+      </w:pPr>
+      <w:r>
+        <w:rPr>
+          <w:rFonts w:ascii="Arial" w:hAnsi="Arial" w:cs="Arial"/>
+          <w:sz w:val="22"/>
+          <w:szCs w:val="22"/>
+        </w:rPr>
+        <w:t>This extension adds several visualization possibilities under the “Dashboard View” section. The first one permits to see the actual implementation of the dashboard. Next, a choice gives the possibility to visualize using either gird layout or report layout. It must be noted that in our case, grid layout seems to be malfunctioning. Finally it allows dashboard preview, in which only results and interactions are displayed.</w:t>
       </w:r>
       <w:bookmarkStart w:id="0" w:name="_GoBack"/>
       <w:bookmarkEnd w:id="0"/>

</xml_diff>

<commit_message>
Description of queries implementation
</commit_message>
<xml_diff>
--- a/Report.docx
+++ b/Report.docx
@@ -3876,6 +3876,824 @@
     </w:p>
     <w:p>
       <w:pPr>
+        <w:spacing w:line="360" w:lineRule="auto"/>
+        <w:jc w:val="both"/>
+        <w:rPr>
+          <w:rFonts w:ascii="Arial" w:hAnsi="Arial" w:cs="Arial"/>
+          <w:sz w:val="22"/>
+          <w:szCs w:val="22"/>
+        </w:rPr>
+      </w:pPr>
+      <w:r>
+        <w:rPr>
+          <w:rFonts w:ascii="Arial" w:hAnsi="Arial" w:cs="Arial"/>
+          <w:sz w:val="22"/>
+          <w:szCs w:val="22"/>
+        </w:rPr>
+        <w:t xml:space="preserve">Before describing the queries and their implementation, it is important to understand that each provided query </w:t>
+      </w:r>
+      <w:proofErr w:type="gramStart"/>
+      <w:r>
+        <w:rPr>
+          <w:rFonts w:ascii="Arial" w:hAnsi="Arial" w:cs="Arial"/>
+          <w:sz w:val="22"/>
+          <w:szCs w:val="22"/>
+        </w:rPr>
+        <w:t>has to</w:t>
+      </w:r>
+      <w:proofErr w:type="gramEnd"/>
+      <w:r>
+        <w:rPr>
+          <w:rFonts w:ascii="Arial" w:hAnsi="Arial" w:cs="Arial"/>
+          <w:sz w:val="22"/>
+          <w:szCs w:val="22"/>
+        </w:rPr>
+        <w:t xml:space="preserve"> be divided in two entities:</w:t>
+      </w:r>
+    </w:p>
+    <w:p>
+      <w:pPr>
+        <w:pStyle w:val="Paragraphedeliste"/>
+        <w:numPr>
+          <w:ilvl w:val="0"/>
+          <w:numId w:val="11"/>
+        </w:numPr>
+        <w:spacing w:line="360" w:lineRule="auto"/>
+        <w:jc w:val="both"/>
+        <w:rPr>
+          <w:rFonts w:ascii="Arial" w:hAnsi="Arial" w:cs="Arial"/>
+          <w:sz w:val="22"/>
+          <w:szCs w:val="22"/>
+        </w:rPr>
+      </w:pPr>
+      <w:r>
+        <w:rPr>
+          <w:rFonts w:ascii="Arial" w:hAnsi="Arial" w:cs="Arial"/>
+          <w:sz w:val="22"/>
+          <w:szCs w:val="22"/>
+        </w:rPr>
+        <w:t xml:space="preserve">The streaming and batch </w:t>
+      </w:r>
+      <w:proofErr w:type="spellStart"/>
+      <w:r>
+        <w:rPr>
+          <w:rFonts w:ascii="Arial" w:hAnsi="Arial" w:cs="Arial"/>
+          <w:sz w:val="22"/>
+          <w:szCs w:val="22"/>
+        </w:rPr>
+        <w:t>processing</w:t>
+      </w:r>
+      <w:proofErr w:type="spellEnd"/>
+      <w:r>
+        <w:rPr>
+          <w:rFonts w:ascii="Arial" w:hAnsi="Arial" w:cs="Arial"/>
+          <w:sz w:val="22"/>
+          <w:szCs w:val="22"/>
+        </w:rPr>
+        <w:t xml:space="preserve"> : </w:t>
+      </w:r>
+      <w:proofErr w:type="spellStart"/>
+      <w:r>
+        <w:rPr>
+          <w:rFonts w:ascii="Arial" w:hAnsi="Arial" w:cs="Arial"/>
+          <w:sz w:val="22"/>
+          <w:szCs w:val="22"/>
+        </w:rPr>
+        <w:t>using</w:t>
+      </w:r>
+      <w:proofErr w:type="spellEnd"/>
+      <w:r>
+        <w:rPr>
+          <w:rFonts w:ascii="Arial" w:hAnsi="Arial" w:cs="Arial"/>
+          <w:sz w:val="22"/>
+          <w:szCs w:val="22"/>
+        </w:rPr>
+        <w:t xml:space="preserve"> Spark Streaming, </w:t>
+      </w:r>
+      <w:proofErr w:type="spellStart"/>
+      <w:r>
+        <w:rPr>
+          <w:rFonts w:ascii="Arial" w:hAnsi="Arial" w:cs="Arial"/>
+          <w:sz w:val="22"/>
+          <w:szCs w:val="22"/>
+        </w:rPr>
+        <w:t>this</w:t>
+      </w:r>
+      <w:proofErr w:type="spellEnd"/>
+      <w:r>
+        <w:rPr>
+          <w:rFonts w:ascii="Arial" w:hAnsi="Arial" w:cs="Arial"/>
+          <w:sz w:val="22"/>
+          <w:szCs w:val="22"/>
+        </w:rPr>
+        <w:t xml:space="preserve"> part deals </w:t>
+      </w:r>
+      <w:proofErr w:type="spellStart"/>
+      <w:r>
+        <w:rPr>
+          <w:rFonts w:ascii="Arial" w:hAnsi="Arial" w:cs="Arial"/>
+          <w:sz w:val="22"/>
+          <w:szCs w:val="22"/>
+        </w:rPr>
+        <w:t>with</w:t>
+      </w:r>
+      <w:proofErr w:type="spellEnd"/>
+      <w:r>
+        <w:rPr>
+          <w:rFonts w:ascii="Arial" w:hAnsi="Arial" w:cs="Arial"/>
+          <w:sz w:val="22"/>
+          <w:szCs w:val="22"/>
+        </w:rPr>
+        <w:t xml:space="preserve"> </w:t>
+      </w:r>
+      <w:proofErr w:type="spellStart"/>
+      <w:r>
+        <w:rPr>
+          <w:rFonts w:ascii="Arial" w:hAnsi="Arial" w:cs="Arial"/>
+          <w:sz w:val="22"/>
+          <w:szCs w:val="22"/>
+        </w:rPr>
+        <w:t>continuously</w:t>
+      </w:r>
+      <w:proofErr w:type="spellEnd"/>
+      <w:r>
+        <w:rPr>
+          <w:rFonts w:ascii="Arial" w:hAnsi="Arial" w:cs="Arial"/>
+          <w:sz w:val="22"/>
+          <w:szCs w:val="22"/>
+        </w:rPr>
+        <w:t xml:space="preserve"> </w:t>
+      </w:r>
+      <w:proofErr w:type="spellStart"/>
+      <w:r>
+        <w:rPr>
+          <w:rFonts w:ascii="Arial" w:hAnsi="Arial" w:cs="Arial"/>
+          <w:sz w:val="22"/>
+          <w:szCs w:val="22"/>
+        </w:rPr>
+        <w:t>incoming</w:t>
+      </w:r>
+      <w:proofErr w:type="spellEnd"/>
+      <w:r>
+        <w:rPr>
+          <w:rFonts w:ascii="Arial" w:hAnsi="Arial" w:cs="Arial"/>
+          <w:sz w:val="22"/>
+          <w:szCs w:val="22"/>
+        </w:rPr>
+        <w:t xml:space="preserve"> data and </w:t>
+      </w:r>
+      <w:proofErr w:type="gramStart"/>
+      <w:r>
+        <w:rPr>
+          <w:rFonts w:ascii="Arial" w:hAnsi="Arial" w:cs="Arial"/>
+          <w:sz w:val="22"/>
+          <w:szCs w:val="22"/>
+        </w:rPr>
+        <w:t>manages</w:t>
+      </w:r>
+      <w:proofErr w:type="gramEnd"/>
+      <w:r>
+        <w:rPr>
+          <w:rFonts w:ascii="Arial" w:hAnsi="Arial" w:cs="Arial"/>
+          <w:sz w:val="22"/>
+          <w:szCs w:val="22"/>
+        </w:rPr>
+        <w:t xml:space="preserve"> </w:t>
+      </w:r>
+      <w:proofErr w:type="spellStart"/>
+      <w:r>
+        <w:rPr>
+          <w:rFonts w:ascii="Arial" w:hAnsi="Arial" w:cs="Arial"/>
+          <w:sz w:val="22"/>
+          <w:szCs w:val="22"/>
+        </w:rPr>
+        <w:t>them</w:t>
+      </w:r>
+      <w:proofErr w:type="spellEnd"/>
+      <w:r>
+        <w:rPr>
+          <w:rFonts w:ascii="Arial" w:hAnsi="Arial" w:cs="Arial"/>
+          <w:sz w:val="22"/>
+          <w:szCs w:val="22"/>
+        </w:rPr>
+        <w:t xml:space="preserve"> in </w:t>
+      </w:r>
+      <w:proofErr w:type="spellStart"/>
+      <w:r>
+        <w:rPr>
+          <w:rFonts w:ascii="Arial" w:hAnsi="Arial" w:cs="Arial"/>
+          <w:sz w:val="22"/>
+          <w:szCs w:val="22"/>
+        </w:rPr>
+        <w:t>such</w:t>
+      </w:r>
+      <w:proofErr w:type="spellEnd"/>
+      <w:r>
+        <w:rPr>
+          <w:rFonts w:ascii="Arial" w:hAnsi="Arial" w:cs="Arial"/>
+          <w:sz w:val="22"/>
+          <w:szCs w:val="22"/>
+        </w:rPr>
+        <w:t xml:space="preserve"> a </w:t>
+      </w:r>
+      <w:proofErr w:type="spellStart"/>
+      <w:r>
+        <w:rPr>
+          <w:rFonts w:ascii="Arial" w:hAnsi="Arial" w:cs="Arial"/>
+          <w:sz w:val="22"/>
+          <w:szCs w:val="22"/>
+        </w:rPr>
+        <w:t>way</w:t>
+      </w:r>
+      <w:proofErr w:type="spellEnd"/>
+      <w:r>
+        <w:rPr>
+          <w:rFonts w:ascii="Arial" w:hAnsi="Arial" w:cs="Arial"/>
+          <w:sz w:val="22"/>
+          <w:szCs w:val="22"/>
+        </w:rPr>
+        <w:t xml:space="preserve"> </w:t>
+      </w:r>
+      <w:proofErr w:type="spellStart"/>
+      <w:r>
+        <w:rPr>
+          <w:rFonts w:ascii="Arial" w:hAnsi="Arial" w:cs="Arial"/>
+          <w:sz w:val="22"/>
+          <w:szCs w:val="22"/>
+        </w:rPr>
+        <w:t>that</w:t>
+      </w:r>
+      <w:proofErr w:type="spellEnd"/>
+      <w:r>
+        <w:rPr>
+          <w:rFonts w:ascii="Arial" w:hAnsi="Arial" w:cs="Arial"/>
+          <w:sz w:val="22"/>
+          <w:szCs w:val="22"/>
+        </w:rPr>
+        <w:t xml:space="preserve"> relevant information for </w:t>
+      </w:r>
+      <w:proofErr w:type="spellStart"/>
+      <w:r>
+        <w:rPr>
+          <w:rFonts w:ascii="Arial" w:hAnsi="Arial" w:cs="Arial"/>
+          <w:sz w:val="22"/>
+          <w:szCs w:val="22"/>
+        </w:rPr>
+        <w:t>this</w:t>
+      </w:r>
+      <w:proofErr w:type="spellEnd"/>
+      <w:r>
+        <w:rPr>
+          <w:rFonts w:ascii="Arial" w:hAnsi="Arial" w:cs="Arial"/>
+          <w:sz w:val="22"/>
+          <w:szCs w:val="22"/>
+        </w:rPr>
+        <w:t xml:space="preserve"> </w:t>
+      </w:r>
+      <w:proofErr w:type="spellStart"/>
+      <w:r>
+        <w:rPr>
+          <w:rFonts w:ascii="Arial" w:hAnsi="Arial" w:cs="Arial"/>
+          <w:sz w:val="22"/>
+          <w:szCs w:val="22"/>
+        </w:rPr>
+        <w:t>specific</w:t>
+      </w:r>
+      <w:proofErr w:type="spellEnd"/>
+      <w:r>
+        <w:rPr>
+          <w:rFonts w:ascii="Arial" w:hAnsi="Arial" w:cs="Arial"/>
+          <w:sz w:val="22"/>
+          <w:szCs w:val="22"/>
+        </w:rPr>
+        <w:t xml:space="preserve"> </w:t>
+      </w:r>
+      <w:proofErr w:type="spellStart"/>
+      <w:r>
+        <w:rPr>
+          <w:rFonts w:ascii="Arial" w:hAnsi="Arial" w:cs="Arial"/>
+          <w:sz w:val="22"/>
+          <w:szCs w:val="22"/>
+        </w:rPr>
+        <w:t>query</w:t>
+      </w:r>
+      <w:proofErr w:type="spellEnd"/>
+      <w:r>
+        <w:rPr>
+          <w:rFonts w:ascii="Arial" w:hAnsi="Arial" w:cs="Arial"/>
+          <w:sz w:val="22"/>
+          <w:szCs w:val="22"/>
+        </w:rPr>
+        <w:t xml:space="preserve"> can </w:t>
+      </w:r>
+      <w:proofErr w:type="spellStart"/>
+      <w:r>
+        <w:rPr>
+          <w:rFonts w:ascii="Arial" w:hAnsi="Arial" w:cs="Arial"/>
+          <w:sz w:val="22"/>
+          <w:szCs w:val="22"/>
+        </w:rPr>
+        <w:t>be</w:t>
+      </w:r>
+      <w:proofErr w:type="spellEnd"/>
+      <w:r>
+        <w:rPr>
+          <w:rFonts w:ascii="Arial" w:hAnsi="Arial" w:cs="Arial"/>
+          <w:sz w:val="22"/>
+          <w:szCs w:val="22"/>
+        </w:rPr>
+        <w:t xml:space="preserve"> </w:t>
+      </w:r>
+      <w:proofErr w:type="spellStart"/>
+      <w:r>
+        <w:rPr>
+          <w:rFonts w:ascii="Arial" w:hAnsi="Arial" w:cs="Arial"/>
+          <w:sz w:val="22"/>
+          <w:szCs w:val="22"/>
+        </w:rPr>
+        <w:t>stored</w:t>
+      </w:r>
+      <w:proofErr w:type="spellEnd"/>
+      <w:r>
+        <w:rPr>
+          <w:rFonts w:ascii="Arial" w:hAnsi="Arial" w:cs="Arial"/>
+          <w:sz w:val="22"/>
+          <w:szCs w:val="22"/>
+        </w:rPr>
+        <w:t xml:space="preserve"> in the </w:t>
+      </w:r>
+      <w:proofErr w:type="spellStart"/>
+      <w:r>
+        <w:rPr>
+          <w:rFonts w:ascii="Arial" w:hAnsi="Arial" w:cs="Arial"/>
+          <w:sz w:val="22"/>
+          <w:szCs w:val="22"/>
+        </w:rPr>
+        <w:t>database</w:t>
+      </w:r>
+      <w:proofErr w:type="spellEnd"/>
+      <w:r>
+        <w:rPr>
+          <w:rFonts w:ascii="Arial" w:hAnsi="Arial" w:cs="Arial"/>
+          <w:sz w:val="22"/>
+          <w:szCs w:val="22"/>
+        </w:rPr>
+        <w:t>.</w:t>
+      </w:r>
+      <w:r>
+        <w:rPr>
+          <w:rFonts w:ascii="Arial" w:hAnsi="Arial" w:cs="Arial"/>
+          <w:sz w:val="22"/>
+          <w:szCs w:val="22"/>
+        </w:rPr>
+        <w:t xml:space="preserve"> As </w:t>
+      </w:r>
+      <w:proofErr w:type="spellStart"/>
+      <w:r>
+        <w:rPr>
+          <w:rFonts w:ascii="Arial" w:hAnsi="Arial" w:cs="Arial"/>
+          <w:sz w:val="22"/>
+          <w:szCs w:val="22"/>
+        </w:rPr>
+        <w:t>stated</w:t>
+      </w:r>
+      <w:proofErr w:type="spellEnd"/>
+      <w:r>
+        <w:rPr>
+          <w:rFonts w:ascii="Arial" w:hAnsi="Arial" w:cs="Arial"/>
+          <w:sz w:val="22"/>
+          <w:szCs w:val="22"/>
+        </w:rPr>
+        <w:t xml:space="preserve"> in the </w:t>
+      </w:r>
+      <w:proofErr w:type="spellStart"/>
+      <w:r>
+        <w:rPr>
+          <w:rFonts w:ascii="Arial" w:hAnsi="Arial" w:cs="Arial"/>
+          <w:sz w:val="22"/>
+          <w:szCs w:val="22"/>
+        </w:rPr>
+        <w:t>assignment</w:t>
+      </w:r>
+      <w:proofErr w:type="spellEnd"/>
+      <w:r>
+        <w:rPr>
+          <w:rFonts w:ascii="Arial" w:hAnsi="Arial" w:cs="Arial"/>
+          <w:sz w:val="22"/>
+          <w:szCs w:val="22"/>
+        </w:rPr>
+        <w:t xml:space="preserve"> </w:t>
+      </w:r>
+      <w:proofErr w:type="spellStart"/>
+      <w:r>
+        <w:rPr>
+          <w:rFonts w:ascii="Arial" w:hAnsi="Arial" w:cs="Arial"/>
+          <w:sz w:val="22"/>
+          <w:szCs w:val="22"/>
+        </w:rPr>
+        <w:t>specification</w:t>
+      </w:r>
+      <w:proofErr w:type="spellEnd"/>
+      <w:r>
+        <w:rPr>
+          <w:rFonts w:ascii="Arial" w:hAnsi="Arial" w:cs="Arial"/>
+          <w:sz w:val="22"/>
+          <w:szCs w:val="22"/>
+        </w:rPr>
+        <w:t xml:space="preserve"> file, </w:t>
+      </w:r>
+      <w:proofErr w:type="spellStart"/>
+      <w:r>
+        <w:rPr>
+          <w:rFonts w:ascii="Arial" w:hAnsi="Arial" w:cs="Arial"/>
+          <w:sz w:val="22"/>
+          <w:szCs w:val="22"/>
+        </w:rPr>
+        <w:t>each</w:t>
+      </w:r>
+      <w:proofErr w:type="spellEnd"/>
+      <w:r>
+        <w:rPr>
+          <w:rFonts w:ascii="Arial" w:hAnsi="Arial" w:cs="Arial"/>
+          <w:sz w:val="22"/>
+          <w:szCs w:val="22"/>
+        </w:rPr>
+        <w:t xml:space="preserve"> record has the structure « date time </w:t>
+      </w:r>
+      <w:proofErr w:type="spellStart"/>
+      <w:r>
+        <w:rPr>
+          <w:rFonts w:ascii="Arial" w:hAnsi="Arial" w:cs="Arial"/>
+          <w:sz w:val="22"/>
+          <w:szCs w:val="22"/>
+        </w:rPr>
+        <w:t>sensor</w:t>
+      </w:r>
+      <w:proofErr w:type="spellEnd"/>
+      <w:r>
+        <w:rPr>
+          <w:rFonts w:ascii="Arial" w:hAnsi="Arial" w:cs="Arial"/>
+          <w:sz w:val="22"/>
+          <w:szCs w:val="22"/>
+        </w:rPr>
+        <w:t xml:space="preserve">-id </w:t>
+      </w:r>
+      <w:proofErr w:type="spellStart"/>
+      <w:r>
+        <w:rPr>
+          <w:rFonts w:ascii="Arial" w:hAnsi="Arial" w:cs="Arial"/>
+          <w:sz w:val="22"/>
+          <w:szCs w:val="22"/>
+        </w:rPr>
+        <w:t>measurement</w:t>
+      </w:r>
+      <w:proofErr w:type="spellEnd"/>
+      <w:r>
+        <w:rPr>
+          <w:rFonts w:ascii="Arial" w:hAnsi="Arial" w:cs="Arial"/>
+          <w:sz w:val="22"/>
+          <w:szCs w:val="22"/>
+        </w:rPr>
+        <w:t xml:space="preserve"> voltage ».</w:t>
+      </w:r>
+    </w:p>
+    <w:p>
+      <w:pPr>
+        <w:pStyle w:val="Paragraphedeliste"/>
+        <w:spacing w:line="360" w:lineRule="auto"/>
+        <w:jc w:val="both"/>
+        <w:rPr>
+          <w:rFonts w:ascii="Arial" w:hAnsi="Arial" w:cs="Arial"/>
+          <w:sz w:val="22"/>
+          <w:szCs w:val="22"/>
+        </w:rPr>
+      </w:pPr>
+    </w:p>
+    <w:p>
+      <w:pPr>
+        <w:pStyle w:val="Paragraphedeliste"/>
+        <w:numPr>
+          <w:ilvl w:val="0"/>
+          <w:numId w:val="11"/>
+        </w:numPr>
+        <w:spacing w:line="360" w:lineRule="auto"/>
+        <w:jc w:val="both"/>
+        <w:rPr>
+          <w:rFonts w:ascii="Arial" w:hAnsi="Arial" w:cs="Arial"/>
+          <w:sz w:val="22"/>
+          <w:szCs w:val="22"/>
+        </w:rPr>
+      </w:pPr>
+      <w:r>
+        <w:rPr>
+          <w:rFonts w:ascii="Arial" w:hAnsi="Arial" w:cs="Arial"/>
+          <w:sz w:val="22"/>
+          <w:szCs w:val="22"/>
+        </w:rPr>
+        <w:t xml:space="preserve">The </w:t>
+      </w:r>
+      <w:proofErr w:type="spellStart"/>
+      <w:r>
+        <w:rPr>
+          <w:rFonts w:ascii="Arial" w:hAnsi="Arial" w:cs="Arial"/>
+          <w:sz w:val="22"/>
+          <w:szCs w:val="22"/>
+        </w:rPr>
+        <w:t>representation</w:t>
+      </w:r>
+      <w:proofErr w:type="spellEnd"/>
+      <w:r>
+        <w:rPr>
+          <w:rFonts w:ascii="Arial" w:hAnsi="Arial" w:cs="Arial"/>
+          <w:sz w:val="22"/>
+          <w:szCs w:val="22"/>
+        </w:rPr>
+        <w:t xml:space="preserve"> in the </w:t>
+      </w:r>
+      <w:proofErr w:type="spellStart"/>
+      <w:r>
+        <w:rPr>
+          <w:rFonts w:ascii="Arial" w:hAnsi="Arial" w:cs="Arial"/>
+          <w:sz w:val="22"/>
+          <w:szCs w:val="22"/>
+        </w:rPr>
+        <w:t>dashboard</w:t>
+      </w:r>
+      <w:proofErr w:type="spellEnd"/>
+      <w:r>
+        <w:rPr>
+          <w:rFonts w:ascii="Arial" w:hAnsi="Arial" w:cs="Arial"/>
+          <w:sz w:val="22"/>
+          <w:szCs w:val="22"/>
+        </w:rPr>
+        <w:t xml:space="preserve"> : The second part </w:t>
+      </w:r>
+      <w:proofErr w:type="spellStart"/>
+      <w:r>
+        <w:rPr>
+          <w:rFonts w:ascii="Arial" w:hAnsi="Arial" w:cs="Arial"/>
+          <w:sz w:val="22"/>
+          <w:szCs w:val="22"/>
+        </w:rPr>
+        <w:t>is</w:t>
+      </w:r>
+      <w:proofErr w:type="spellEnd"/>
+      <w:r>
+        <w:rPr>
+          <w:rFonts w:ascii="Arial" w:hAnsi="Arial" w:cs="Arial"/>
+          <w:sz w:val="22"/>
+          <w:szCs w:val="22"/>
+        </w:rPr>
+        <w:t xml:space="preserve"> </w:t>
+      </w:r>
+      <w:proofErr w:type="spellStart"/>
+      <w:r>
+        <w:rPr>
+          <w:rFonts w:ascii="Arial" w:hAnsi="Arial" w:cs="Arial"/>
+          <w:sz w:val="22"/>
+          <w:szCs w:val="22"/>
+        </w:rPr>
+        <w:t>mainly</w:t>
+      </w:r>
+      <w:proofErr w:type="spellEnd"/>
+      <w:r>
+        <w:rPr>
+          <w:rFonts w:ascii="Arial" w:hAnsi="Arial" w:cs="Arial"/>
+          <w:sz w:val="22"/>
+          <w:szCs w:val="22"/>
+        </w:rPr>
+        <w:t xml:space="preserve"> </w:t>
+      </w:r>
+      <w:proofErr w:type="spellStart"/>
+      <w:r>
+        <w:rPr>
+          <w:rFonts w:ascii="Arial" w:hAnsi="Arial" w:cs="Arial"/>
+          <w:sz w:val="22"/>
+          <w:szCs w:val="22"/>
+        </w:rPr>
+        <w:t>using</w:t>
+      </w:r>
+      <w:proofErr w:type="spellEnd"/>
+      <w:r>
+        <w:rPr>
+          <w:rFonts w:ascii="Arial" w:hAnsi="Arial" w:cs="Arial"/>
+          <w:sz w:val="22"/>
+          <w:szCs w:val="22"/>
+        </w:rPr>
+        <w:t xml:space="preserve"> the </w:t>
+      </w:r>
+      <w:proofErr w:type="spellStart"/>
+      <w:r>
+        <w:rPr>
+          <w:rFonts w:ascii="Arial" w:hAnsi="Arial" w:cs="Arial"/>
+          <w:sz w:val="22"/>
+          <w:szCs w:val="22"/>
+        </w:rPr>
+        <w:t>database</w:t>
+      </w:r>
+      <w:proofErr w:type="spellEnd"/>
+      <w:r>
+        <w:rPr>
+          <w:rFonts w:ascii="Arial" w:hAnsi="Arial" w:cs="Arial"/>
+          <w:sz w:val="22"/>
+          <w:szCs w:val="22"/>
+        </w:rPr>
+        <w:t xml:space="preserve"> (MongoDB) and </w:t>
+      </w:r>
+      <w:proofErr w:type="spellStart"/>
+      <w:r>
+        <w:rPr>
+          <w:rFonts w:ascii="Arial" w:hAnsi="Arial" w:cs="Arial"/>
+          <w:sz w:val="22"/>
+          <w:szCs w:val="22"/>
+        </w:rPr>
+        <w:t>dataframes</w:t>
+      </w:r>
+      <w:proofErr w:type="spellEnd"/>
+      <w:r>
+        <w:rPr>
+          <w:rFonts w:ascii="Arial" w:hAnsi="Arial" w:cs="Arial"/>
+          <w:sz w:val="22"/>
+          <w:szCs w:val="22"/>
+        </w:rPr>
+        <w:t xml:space="preserve"> in </w:t>
+      </w:r>
+      <w:proofErr w:type="spellStart"/>
+      <w:r>
+        <w:rPr>
+          <w:rFonts w:ascii="Arial" w:hAnsi="Arial" w:cs="Arial"/>
+          <w:sz w:val="22"/>
+          <w:szCs w:val="22"/>
+        </w:rPr>
+        <w:t>order</w:t>
+      </w:r>
+      <w:proofErr w:type="spellEnd"/>
+      <w:r>
+        <w:rPr>
+          <w:rFonts w:ascii="Arial" w:hAnsi="Arial" w:cs="Arial"/>
+          <w:sz w:val="22"/>
+          <w:szCs w:val="22"/>
+        </w:rPr>
+        <w:t xml:space="preserve"> to </w:t>
+      </w:r>
+      <w:proofErr w:type="spellStart"/>
+      <w:r>
+        <w:rPr>
+          <w:rFonts w:ascii="Arial" w:hAnsi="Arial" w:cs="Arial"/>
+          <w:sz w:val="22"/>
+          <w:szCs w:val="22"/>
+        </w:rPr>
+        <w:t>apply</w:t>
+      </w:r>
+      <w:proofErr w:type="spellEnd"/>
+      <w:r>
+        <w:rPr>
+          <w:rFonts w:ascii="Arial" w:hAnsi="Arial" w:cs="Arial"/>
+          <w:sz w:val="22"/>
+          <w:szCs w:val="22"/>
+        </w:rPr>
+        <w:t xml:space="preserve"> </w:t>
+      </w:r>
+      <w:proofErr w:type="spellStart"/>
+      <w:r>
+        <w:rPr>
+          <w:rFonts w:ascii="Arial" w:hAnsi="Arial" w:cs="Arial"/>
+          <w:sz w:val="22"/>
+          <w:szCs w:val="22"/>
+        </w:rPr>
+        <w:t>operations</w:t>
+      </w:r>
+      <w:proofErr w:type="spellEnd"/>
+      <w:r>
+        <w:rPr>
+          <w:rFonts w:ascii="Arial" w:hAnsi="Arial" w:cs="Arial"/>
+          <w:sz w:val="22"/>
+          <w:szCs w:val="22"/>
+        </w:rPr>
+        <w:t xml:space="preserve"> on </w:t>
+      </w:r>
+      <w:proofErr w:type="spellStart"/>
+      <w:r>
+        <w:rPr>
+          <w:rFonts w:ascii="Arial" w:hAnsi="Arial" w:cs="Arial"/>
+          <w:sz w:val="22"/>
+          <w:szCs w:val="22"/>
+        </w:rPr>
+        <w:t>results</w:t>
+      </w:r>
+      <w:proofErr w:type="spellEnd"/>
+      <w:r>
+        <w:rPr>
+          <w:rFonts w:ascii="Arial" w:hAnsi="Arial" w:cs="Arial"/>
+          <w:sz w:val="22"/>
+          <w:szCs w:val="22"/>
+        </w:rPr>
+        <w:t xml:space="preserve"> and report </w:t>
+      </w:r>
+      <w:proofErr w:type="spellStart"/>
+      <w:r>
+        <w:rPr>
+          <w:rFonts w:ascii="Arial" w:hAnsi="Arial" w:cs="Arial"/>
+          <w:sz w:val="22"/>
+          <w:szCs w:val="22"/>
+        </w:rPr>
+        <w:t>dynamically</w:t>
+      </w:r>
+      <w:proofErr w:type="spellEnd"/>
+      <w:r>
+        <w:rPr>
+          <w:rFonts w:ascii="Arial" w:hAnsi="Arial" w:cs="Arial"/>
+          <w:sz w:val="22"/>
+          <w:szCs w:val="22"/>
+        </w:rPr>
+        <w:t xml:space="preserve"> the </w:t>
+      </w:r>
+      <w:proofErr w:type="spellStart"/>
+      <w:r>
+        <w:rPr>
+          <w:rFonts w:ascii="Arial" w:hAnsi="Arial" w:cs="Arial"/>
+          <w:sz w:val="22"/>
+          <w:szCs w:val="22"/>
+        </w:rPr>
+        <w:t>requested</w:t>
+      </w:r>
+      <w:proofErr w:type="spellEnd"/>
+      <w:r>
+        <w:rPr>
+          <w:rFonts w:ascii="Arial" w:hAnsi="Arial" w:cs="Arial"/>
+          <w:sz w:val="22"/>
+          <w:szCs w:val="22"/>
+        </w:rPr>
+        <w:t xml:space="preserve"> information </w:t>
+      </w:r>
+      <w:proofErr w:type="spellStart"/>
+      <w:r>
+        <w:rPr>
+          <w:rFonts w:ascii="Arial" w:hAnsi="Arial" w:cs="Arial"/>
+          <w:sz w:val="22"/>
+          <w:szCs w:val="22"/>
+        </w:rPr>
+        <w:t>with</w:t>
+      </w:r>
+      <w:proofErr w:type="spellEnd"/>
+      <w:r>
+        <w:rPr>
+          <w:rFonts w:ascii="Arial" w:hAnsi="Arial" w:cs="Arial"/>
+          <w:sz w:val="22"/>
+          <w:szCs w:val="22"/>
+        </w:rPr>
+        <w:t xml:space="preserve"> </w:t>
+      </w:r>
+      <w:proofErr w:type="spellStart"/>
+      <w:r>
+        <w:rPr>
+          <w:rFonts w:ascii="Arial" w:hAnsi="Arial" w:cs="Arial"/>
+          <w:sz w:val="22"/>
+          <w:szCs w:val="22"/>
+        </w:rPr>
+        <w:t>their</w:t>
+      </w:r>
+      <w:proofErr w:type="spellEnd"/>
+      <w:r>
+        <w:rPr>
+          <w:rFonts w:ascii="Arial" w:hAnsi="Arial" w:cs="Arial"/>
+          <w:sz w:val="22"/>
+          <w:szCs w:val="22"/>
+        </w:rPr>
+        <w:t xml:space="preserve"> </w:t>
+      </w:r>
+      <w:proofErr w:type="spellStart"/>
+      <w:r>
+        <w:rPr>
+          <w:rFonts w:ascii="Arial" w:hAnsi="Arial" w:cs="Arial"/>
+          <w:sz w:val="22"/>
+          <w:szCs w:val="22"/>
+        </w:rPr>
+        <w:t>granularity</w:t>
+      </w:r>
+      <w:proofErr w:type="spellEnd"/>
+      <w:r>
+        <w:rPr>
+          <w:rFonts w:ascii="Arial" w:hAnsi="Arial" w:cs="Arial"/>
+          <w:sz w:val="22"/>
+          <w:szCs w:val="22"/>
+        </w:rPr>
+        <w:t>.</w:t>
+      </w:r>
+    </w:p>
+    <w:p>
+      <w:pPr>
+        <w:spacing w:line="360" w:lineRule="auto"/>
+        <w:jc w:val="both"/>
+        <w:rPr>
+          <w:rFonts w:ascii="Arial" w:hAnsi="Arial" w:cs="Arial"/>
+          <w:sz w:val="22"/>
+          <w:szCs w:val="22"/>
+        </w:rPr>
+      </w:pPr>
+    </w:p>
+    <w:p>
+      <w:pPr>
         <w:pStyle w:val="Paragraphedeliste"/>
         <w:numPr>
           <w:ilvl w:val="0"/>
@@ -3990,7 +4808,61 @@
           <w:sz w:val="22"/>
           <w:szCs w:val="22"/>
         </w:rPr>
-        <w:t>xx</w:t>
+        <w:lastRenderedPageBreak/>
+        <w:t xml:space="preserve">The design of the code is </w:t>
+      </w:r>
+      <w:proofErr w:type="gramStart"/>
+      <w:r>
+        <w:rPr>
+          <w:rFonts w:ascii="Arial" w:hAnsi="Arial" w:cs="Arial"/>
+          <w:sz w:val="22"/>
+          <w:szCs w:val="22"/>
+        </w:rPr>
+        <w:t>really simple</w:t>
+      </w:r>
+      <w:proofErr w:type="gramEnd"/>
+      <w:r>
+        <w:rPr>
+          <w:rFonts w:ascii="Arial" w:hAnsi="Arial" w:cs="Arial"/>
+          <w:sz w:val="22"/>
+          <w:szCs w:val="22"/>
+        </w:rPr>
+        <w:t xml:space="preserve">. </w:t>
+      </w:r>
+      <w:r>
+        <w:rPr>
+          <w:rFonts w:ascii="Arial" w:hAnsi="Arial" w:cs="Arial"/>
+          <w:sz w:val="22"/>
+          <w:szCs w:val="22"/>
+        </w:rPr>
+        <w:t>The idea is to store the whole information of a record in a collection (table in MongoDB)</w:t>
+      </w:r>
+      <w:r>
+        <w:rPr>
+          <w:rFonts w:ascii="Arial" w:hAnsi="Arial" w:cs="Arial"/>
+          <w:sz w:val="22"/>
+          <w:szCs w:val="22"/>
+        </w:rPr>
+        <w:t xml:space="preserve"> as a document. It is not necessary to keep the sensor voltage but as the aim of the assignment is also to have a system as realistic as possible, this information is also important to store. If not, it would not have in the emitted messages.</w:t>
+      </w:r>
+    </w:p>
+    <w:p>
+      <w:pPr>
+        <w:spacing w:line="360" w:lineRule="auto"/>
+        <w:jc w:val="both"/>
+        <w:rPr>
+          <w:rFonts w:ascii="Arial" w:hAnsi="Arial" w:cs="Arial"/>
+          <w:sz w:val="22"/>
+          <w:szCs w:val="22"/>
+        </w:rPr>
+      </w:pPr>
+      <w:r>
+        <w:rPr>
+          <w:rFonts w:ascii="Arial" w:hAnsi="Arial" w:cs="Arial"/>
+          <w:sz w:val="22"/>
+          <w:szCs w:val="22"/>
+        </w:rPr>
+        <w:t>The computations of minimum, maximum and average measurement values could have been done in batch. However, as the granularity options are multiple, it was more interesting to only have one process which stores relevant information in the database and the dashboard dealing with these options than overloading the batch processing with every possible combination of granularity option.</w:t>
       </w:r>
     </w:p>
     <w:p>
@@ -4131,8 +5003,68 @@
           <w:sz w:val="22"/>
           <w:szCs w:val="22"/>
         </w:rPr>
-        <w:lastRenderedPageBreak/>
-        <w:t>Xx</w:t>
+        <w:t xml:space="preserve">A timeslot must be assigned to every temperature sensor’s reading, with respect to its time value. 24h is divided into 96 slots of 15min each. Again, different granularities in time and space, but also in space type (private/public) must be available to classify the groups into daytime or nighttime. As the space parameters (space, municipality) </w:t>
+      </w:r>
+      <w:r>
+        <w:rPr>
+          <w:rFonts w:ascii="Arial" w:hAnsi="Arial" w:cs="Arial"/>
+          <w:sz w:val="22"/>
+          <w:szCs w:val="22"/>
+        </w:rPr>
+        <w:t xml:space="preserve">and the space types </w:t>
+      </w:r>
+      <w:r>
+        <w:rPr>
+          <w:rFonts w:ascii="Arial" w:hAnsi="Arial" w:cs="Arial"/>
+          <w:sz w:val="22"/>
+          <w:szCs w:val="22"/>
+        </w:rPr>
+        <w:t xml:space="preserve">are not specified in the streaming data. This data, with the attached timeslots, </w:t>
+      </w:r>
+      <w:proofErr w:type="gramStart"/>
+      <w:r>
+        <w:rPr>
+          <w:rFonts w:ascii="Arial" w:hAnsi="Arial" w:cs="Arial"/>
+          <w:sz w:val="22"/>
+          <w:szCs w:val="22"/>
+        </w:rPr>
+        <w:t>has to</w:t>
+      </w:r>
+      <w:proofErr w:type="gramEnd"/>
+      <w:r>
+        <w:rPr>
+          <w:rFonts w:ascii="Arial" w:hAnsi="Arial" w:cs="Arial"/>
+          <w:sz w:val="22"/>
+          <w:szCs w:val="22"/>
+        </w:rPr>
+        <w:t xml:space="preserve"> be </w:t>
+      </w:r>
+      <w:r>
+        <w:rPr>
+          <w:rFonts w:ascii="Arial" w:hAnsi="Arial" w:cs="Arial"/>
+          <w:sz w:val="22"/>
+          <w:szCs w:val="22"/>
+        </w:rPr>
+        <w:t>stored in the database, where the associations (sensor-id, space, municipality) are already stored.</w:t>
+      </w:r>
+    </w:p>
+    <w:p>
+      <w:pPr>
+        <w:spacing w:line="360" w:lineRule="auto"/>
+        <w:jc w:val="both"/>
+        <w:rPr>
+          <w:rFonts w:ascii="Arial" w:hAnsi="Arial" w:cs="Arial"/>
+          <w:sz w:val="22"/>
+          <w:szCs w:val="22"/>
+        </w:rPr>
+      </w:pPr>
+      <w:r>
+        <w:rPr>
+          <w:rFonts w:ascii="Arial" w:hAnsi="Arial" w:cs="Arial"/>
+          <w:sz w:val="22"/>
+          <w:szCs w:val="22"/>
+        </w:rPr>
+        <w:t>Then, this information is loaded in the Dashboard with the specified granularity options and are joined with the space and municipality in which they lie, if needed. The reason why this join operation is not mandatory is that if the requested information is to be grouped for the entirety of Brussels, obviously we can ignore the records about the space/municipality.</w:t>
       </w:r>
     </w:p>
     <w:p>
@@ -4195,7 +5127,16 @@
           <w:sz w:val="22"/>
           <w:szCs w:val="22"/>
         </w:rPr>
-        <w:t>The last query computes readings that are frequent on a sliding window of one hour, as well as an estimate of their frequency. For this query, students are allowed to choose their own threshold of what is considered to be frequent. Additionally, the result of the query is allowed to be approximate.</w:t>
+        <w:t xml:space="preserve">The last query computes readings that are frequent on a sliding window of one hour, as well as an estimate of their frequency. For this query, students are allowed to choose their own </w:t>
+      </w:r>
+      <w:r>
+        <w:rPr>
+          <w:rFonts w:ascii="Arial" w:hAnsi="Arial" w:cs="Arial"/>
+          <w:sz w:val="22"/>
+          <w:szCs w:val="22"/>
+        </w:rPr>
+        <w:lastRenderedPageBreak/>
+        <w:t>threshold of what is considered to be frequent. Additionally, the result of the query is allowed to be approximate.</w:t>
       </w:r>
     </w:p>
     <w:p>
@@ -4262,193 +5203,7 @@
           <w:sz w:val="22"/>
           <w:szCs w:val="22"/>
         </w:rPr>
-        <w:t>Xx</w:t>
-      </w:r>
-    </w:p>
-    <w:p>
-      <w:pPr>
-        <w:spacing w:line="360" w:lineRule="auto"/>
-        <w:jc w:val="both"/>
-        <w:rPr>
-          <w:rFonts w:ascii="Arial" w:hAnsi="Arial" w:cs="Arial"/>
-          <w:sz w:val="22"/>
-          <w:szCs w:val="22"/>
-        </w:rPr>
-      </w:pPr>
-    </w:p>
-    <w:p>
-      <w:pPr>
-        <w:spacing w:line="360" w:lineRule="auto"/>
-        <w:jc w:val="both"/>
-        <w:rPr>
-          <w:rFonts w:ascii="Arial" w:hAnsi="Arial" w:cs="Arial"/>
-          <w:sz w:val="22"/>
-          <w:szCs w:val="22"/>
-        </w:rPr>
-      </w:pPr>
-      <w:r>
-        <w:rPr>
-          <w:rFonts w:ascii="Arial" w:hAnsi="Arial" w:cs="Arial"/>
-          <w:b/>
-          <w:sz w:val="22"/>
-          <w:szCs w:val="22"/>
-        </w:rPr>
-        <w:t>Dashboard implementation</w:t>
-      </w:r>
-    </w:p>
-    <w:p>
-      <w:pPr>
-        <w:spacing w:line="360" w:lineRule="auto"/>
-        <w:jc w:val="both"/>
-        <w:rPr>
-          <w:rFonts w:ascii="Arial" w:hAnsi="Arial" w:cs="Arial"/>
-          <w:sz w:val="22"/>
-          <w:szCs w:val="22"/>
-        </w:rPr>
-      </w:pPr>
-    </w:p>
-    <w:p>
-      <w:pPr>
-        <w:spacing w:line="360" w:lineRule="auto"/>
-        <w:jc w:val="both"/>
-        <w:rPr>
-          <w:rFonts w:ascii="Arial" w:hAnsi="Arial" w:cs="Arial"/>
-          <w:sz w:val="22"/>
-          <w:szCs w:val="22"/>
-        </w:rPr>
-      </w:pPr>
-      <w:r>
-        <w:rPr>
-          <w:rFonts w:ascii="Arial" w:hAnsi="Arial" w:cs="Arial"/>
-          <w:sz w:val="22"/>
-          <w:szCs w:val="22"/>
-        </w:rPr>
-        <w:t xml:space="preserve">As mentioned in the </w:t>
-      </w:r>
-      <w:r>
-        <w:rPr>
-          <w:rFonts w:ascii="Arial" w:hAnsi="Arial" w:cs="Arial"/>
-          <w:sz w:val="22"/>
-          <w:szCs w:val="22"/>
-        </w:rPr>
-        <w:t xml:space="preserve">section about the components of the pipeline, we have opted for a dashboard implementation using </w:t>
-      </w:r>
-      <w:proofErr w:type="spellStart"/>
-      <w:r>
-        <w:rPr>
-          <w:rFonts w:ascii="Arial" w:hAnsi="Arial" w:cs="Arial"/>
-          <w:sz w:val="22"/>
-          <w:szCs w:val="22"/>
-        </w:rPr>
-        <w:t>Jupyter</w:t>
-      </w:r>
-      <w:proofErr w:type="spellEnd"/>
-      <w:r>
-        <w:rPr>
-          <w:rFonts w:ascii="Arial" w:hAnsi="Arial" w:cs="Arial"/>
-          <w:sz w:val="22"/>
-          <w:szCs w:val="22"/>
-        </w:rPr>
-        <w:t xml:space="preserve">. More precisely, </w:t>
-      </w:r>
-      <w:proofErr w:type="spellStart"/>
-      <w:r>
-        <w:rPr>
-          <w:rFonts w:ascii="Arial" w:hAnsi="Arial" w:cs="Arial"/>
-          <w:sz w:val="22"/>
-          <w:szCs w:val="22"/>
-        </w:rPr>
-        <w:t>Jupyter</w:t>
-      </w:r>
-      <w:proofErr w:type="spellEnd"/>
-      <w:r>
-        <w:rPr>
-          <w:rFonts w:ascii="Arial" w:hAnsi="Arial" w:cs="Arial"/>
-          <w:sz w:val="22"/>
-          <w:szCs w:val="22"/>
-        </w:rPr>
-        <w:t xml:space="preserve"> disposes over a layout extension that is known as </w:t>
-      </w:r>
-      <w:proofErr w:type="spellStart"/>
-      <w:r>
-        <w:rPr>
-          <w:rFonts w:ascii="Arial" w:hAnsi="Arial" w:cs="Arial"/>
-          <w:sz w:val="22"/>
-          <w:szCs w:val="22"/>
-        </w:rPr>
-        <w:t>Jupyter</w:t>
-      </w:r>
-      <w:proofErr w:type="spellEnd"/>
-      <w:r>
-        <w:rPr>
-          <w:rFonts w:ascii="Arial" w:hAnsi="Arial" w:cs="Arial"/>
-          <w:sz w:val="22"/>
-          <w:szCs w:val="22"/>
-        </w:rPr>
-        <w:t xml:space="preserve"> Dashboard. This extension adds functionality to </w:t>
-      </w:r>
-      <w:proofErr w:type="spellStart"/>
-      <w:r>
-        <w:rPr>
-          <w:rFonts w:ascii="Arial" w:hAnsi="Arial" w:cs="Arial"/>
-          <w:sz w:val="22"/>
-          <w:szCs w:val="22"/>
-        </w:rPr>
-        <w:t>jupyter</w:t>
-      </w:r>
-      <w:proofErr w:type="spellEnd"/>
-      <w:r>
-        <w:rPr>
-          <w:rFonts w:ascii="Arial" w:hAnsi="Arial" w:cs="Arial"/>
-          <w:sz w:val="22"/>
-          <w:szCs w:val="22"/>
-        </w:rPr>
-        <w:t xml:space="preserve"> notebooks to enable its users to generate interactive dashboards using </w:t>
-      </w:r>
-      <w:proofErr w:type="spellStart"/>
-      <w:r>
-        <w:rPr>
-          <w:rFonts w:ascii="Arial" w:hAnsi="Arial" w:cs="Arial"/>
-          <w:sz w:val="22"/>
-          <w:szCs w:val="22"/>
-        </w:rPr>
-        <w:t>Jupyter’s</w:t>
-      </w:r>
-      <w:proofErr w:type="spellEnd"/>
-      <w:r>
-        <w:rPr>
-          <w:rFonts w:ascii="Arial" w:hAnsi="Arial" w:cs="Arial"/>
-          <w:sz w:val="22"/>
-          <w:szCs w:val="22"/>
-        </w:rPr>
-        <w:t xml:space="preserve"> report-style functionality implementation that can alternate between markdown and code.</w:t>
-      </w:r>
-    </w:p>
-    <w:p>
-      <w:pPr>
-        <w:spacing w:line="360" w:lineRule="auto"/>
-        <w:jc w:val="both"/>
-        <w:rPr>
-          <w:rFonts w:ascii="Arial" w:hAnsi="Arial" w:cs="Arial"/>
-          <w:sz w:val="22"/>
-          <w:szCs w:val="22"/>
-        </w:rPr>
-      </w:pPr>
-      <w:r>
-        <w:rPr>
-          <w:rFonts w:ascii="Arial" w:hAnsi="Arial" w:cs="Arial"/>
-          <w:sz w:val="22"/>
-          <w:szCs w:val="22"/>
-        </w:rPr>
-        <w:t>This extension adds several visualization possibilities under the “Dashboard View” section. The first one permits to see the actual implementation of the dashboard. Next, a choice gives the possibility to visualize using either gr</w:t>
-      </w:r>
-      <w:r>
-        <w:rPr>
-          <w:rFonts w:ascii="Arial" w:hAnsi="Arial" w:cs="Arial"/>
-          <w:sz w:val="22"/>
-          <w:szCs w:val="22"/>
-        </w:rPr>
-        <w:t>i</w:t>
+        <w:t>For this last query, the batch processing takes care of most of the job. A window of 1h with a slide duration of 10 seconds has been used directly on the streaming data. In other words, the batch processing will handle a window of a maximum of 1h, with the most recent data, being updated every 10 seconds. As there is not any granul</w:t>
       </w:r>
       <w:bookmarkStart w:id="0" w:name="_GoBack"/>
       <w:bookmarkEnd w:id="0"/>
@@ -4458,6 +5213,349 @@
           <w:sz w:val="22"/>
           <w:szCs w:val="22"/>
         </w:rPr>
+        <w:t>arity specified, the computation can be made during batch processing and stored as-is in the database.</w:t>
+      </w:r>
+    </w:p>
+    <w:p>
+      <w:pPr>
+        <w:spacing w:line="360" w:lineRule="auto"/>
+        <w:jc w:val="both"/>
+        <w:rPr>
+          <w:rFonts w:ascii="Arial" w:hAnsi="Arial" w:cs="Arial"/>
+          <w:sz w:val="22"/>
+          <w:szCs w:val="22"/>
+        </w:rPr>
+      </w:pPr>
+      <w:proofErr w:type="gramStart"/>
+      <w:r>
+        <w:rPr>
+          <w:rFonts w:ascii="Arial" w:hAnsi="Arial" w:cs="Arial"/>
+          <w:sz w:val="22"/>
+          <w:szCs w:val="22"/>
+        </w:rPr>
+        <w:t>Assuming that</w:t>
+      </w:r>
+      <w:proofErr w:type="gramEnd"/>
+      <w:r>
+        <w:rPr>
+          <w:rFonts w:ascii="Arial" w:hAnsi="Arial" w:cs="Arial"/>
+          <w:sz w:val="22"/>
+          <w:szCs w:val="22"/>
+        </w:rPr>
+        <w:t xml:space="preserve"> the temperature measurements are within -10°C and 30°C and that these values are rounded to a precision of one fractional digit, there exist 400 different values that can be observed. Hence, the frequency threshold must be coherent with this wide range, in the sense that if it is too low, then a lot of temperature would be recorded, and if it too high, then there won’t be any temperature above this frequency threshold.</w:t>
+      </w:r>
+    </w:p>
+    <w:p>
+      <w:pPr>
+        <w:spacing w:line="360" w:lineRule="auto"/>
+        <w:jc w:val="both"/>
+        <w:rPr>
+          <w:rFonts w:ascii="Arial" w:hAnsi="Arial" w:cs="Arial"/>
+          <w:sz w:val="22"/>
+          <w:szCs w:val="22"/>
+        </w:rPr>
+      </w:pPr>
+      <w:r>
+        <w:rPr>
+          <w:rFonts w:ascii="Arial" w:hAnsi="Arial" w:cs="Arial"/>
+          <w:sz w:val="22"/>
+          <w:szCs w:val="22"/>
+        </w:rPr>
+        <w:t xml:space="preserve">As the frequency depends on the number of measurements within the window of 1h, when starting the new process (assuming there is no information stored in the database), </w:t>
+      </w:r>
+      <w:r>
+        <w:rPr>
+          <w:rFonts w:ascii="Arial" w:hAnsi="Arial" w:cs="Arial"/>
+          <w:sz w:val="22"/>
+          <w:szCs w:val="22"/>
+        </w:rPr>
+        <w:t>the number of distinct measurement</w:t>
+      </w:r>
+      <w:r>
+        <w:rPr>
+          <w:rFonts w:ascii="Arial" w:hAnsi="Arial" w:cs="Arial"/>
+          <w:sz w:val="22"/>
+          <w:szCs w:val="22"/>
+        </w:rPr>
+        <w:t>s</w:t>
+      </w:r>
+      <w:r>
+        <w:rPr>
+          <w:rFonts w:ascii="Arial" w:hAnsi="Arial" w:cs="Arial"/>
+          <w:sz w:val="22"/>
+          <w:szCs w:val="22"/>
+        </w:rPr>
+        <w:t xml:space="preserve"> will only grow.</w:t>
+      </w:r>
+      <w:r>
+        <w:rPr>
+          <w:rFonts w:ascii="Arial" w:hAnsi="Arial" w:cs="Arial"/>
+          <w:sz w:val="22"/>
+          <w:szCs w:val="22"/>
+        </w:rPr>
+        <w:t xml:space="preserve"> During the first hour, and then stabilize.</w:t>
+      </w:r>
+    </w:p>
+    <w:p>
+      <w:pPr>
+        <w:spacing w:line="360" w:lineRule="auto"/>
+        <w:jc w:val="both"/>
+        <w:rPr>
+          <w:rFonts w:ascii="Arial" w:hAnsi="Arial" w:cs="Arial"/>
+          <w:sz w:val="22"/>
+          <w:szCs w:val="22"/>
+        </w:rPr>
+      </w:pPr>
+      <w:r>
+        <w:rPr>
+          <w:rFonts w:ascii="Arial" w:hAnsi="Arial" w:cs="Arial"/>
+          <w:sz w:val="22"/>
+          <w:szCs w:val="22"/>
+        </w:rPr>
+        <w:t>Keeping that in mind, the choice has been made to have a frequency threshold that depends on the number of distinct measurements available in this window. Therefore, this frequency threshold is</w:t>
+      </w:r>
+      <w:r>
+        <w:rPr>
+          <w:rFonts w:ascii="Arial" w:hAnsi="Arial" w:cs="Arial"/>
+          <w:sz w:val="28"/>
+          <w:szCs w:val="22"/>
+        </w:rPr>
+        <w:t xml:space="preserve"> </w:t>
+      </w:r>
+      <m:oMath>
+        <m:f>
+          <m:fPr>
+            <m:ctrlPr>
+              <w:rPr>
+                <w:rFonts w:ascii="Cambria Math" w:hAnsi="Cambria Math" w:cs="Arial"/>
+                <w:i/>
+                <w:sz w:val="28"/>
+                <w:szCs w:val="22"/>
+              </w:rPr>
+            </m:ctrlPr>
+          </m:fPr>
+          <m:num>
+            <m:r>
+              <w:rPr>
+                <w:rFonts w:ascii="Cambria Math" w:hAnsi="Cambria Math" w:cs="Arial"/>
+                <w:sz w:val="28"/>
+                <w:szCs w:val="22"/>
+              </w:rPr>
+              <m:t>1</m:t>
+            </m:r>
+          </m:num>
+          <m:den>
+            <m:r>
+              <w:rPr>
+                <w:rFonts w:ascii="Cambria Math" w:hAnsi="Cambria Math" w:cs="Arial"/>
+                <w:sz w:val="28"/>
+                <w:szCs w:val="22"/>
+              </w:rPr>
+              <m:t>N</m:t>
+            </m:r>
+          </m:den>
+        </m:f>
+      </m:oMath>
+      <w:r>
+        <w:rPr>
+          <w:rFonts w:ascii="Arial" w:hAnsi="Arial" w:cs="Arial"/>
+          <w:sz w:val="22"/>
+          <w:szCs w:val="22"/>
+        </w:rPr>
+        <w:t>, where N is the number of distinct values in the current window.</w:t>
+      </w:r>
+    </w:p>
+    <w:p>
+      <w:pPr>
+        <w:spacing w:line="360" w:lineRule="auto"/>
+        <w:jc w:val="both"/>
+        <w:rPr>
+          <w:rFonts w:ascii="Arial" w:hAnsi="Arial" w:cs="Arial"/>
+          <w:sz w:val="22"/>
+          <w:szCs w:val="22"/>
+        </w:rPr>
+      </w:pPr>
+    </w:p>
+    <w:p>
+      <w:pPr>
+        <w:spacing w:line="360" w:lineRule="auto"/>
+        <w:jc w:val="both"/>
+        <w:rPr>
+          <w:rFonts w:ascii="Arial" w:hAnsi="Arial" w:cs="Arial"/>
+          <w:sz w:val="22"/>
+          <w:szCs w:val="22"/>
+        </w:rPr>
+      </w:pPr>
+      <w:r>
+        <w:rPr>
+          <w:rFonts w:ascii="Arial" w:hAnsi="Arial" w:cs="Arial"/>
+          <w:b/>
+          <w:sz w:val="22"/>
+          <w:szCs w:val="22"/>
+        </w:rPr>
+        <w:t>Dashboard implementation</w:t>
+      </w:r>
+    </w:p>
+    <w:p>
+      <w:pPr>
+        <w:spacing w:line="360" w:lineRule="auto"/>
+        <w:jc w:val="both"/>
+        <w:rPr>
+          <w:rFonts w:ascii="Arial" w:hAnsi="Arial" w:cs="Arial"/>
+          <w:sz w:val="22"/>
+          <w:szCs w:val="22"/>
+        </w:rPr>
+      </w:pPr>
+    </w:p>
+    <w:p>
+      <w:pPr>
+        <w:spacing w:line="360" w:lineRule="auto"/>
+        <w:jc w:val="both"/>
+        <w:rPr>
+          <w:rFonts w:ascii="Arial" w:hAnsi="Arial" w:cs="Arial"/>
+          <w:sz w:val="22"/>
+          <w:szCs w:val="22"/>
+        </w:rPr>
+      </w:pPr>
+      <w:r>
+        <w:rPr>
+          <w:rFonts w:ascii="Arial" w:hAnsi="Arial" w:cs="Arial"/>
+          <w:sz w:val="22"/>
+          <w:szCs w:val="22"/>
+        </w:rPr>
+        <w:t xml:space="preserve">As mentioned in the </w:t>
+      </w:r>
+      <w:r>
+        <w:rPr>
+          <w:rFonts w:ascii="Arial" w:hAnsi="Arial" w:cs="Arial"/>
+          <w:sz w:val="22"/>
+          <w:szCs w:val="22"/>
+        </w:rPr>
+        <w:t xml:space="preserve">section about the components of the pipeline, we have opted for a dashboard implementation using </w:t>
+      </w:r>
+      <w:proofErr w:type="spellStart"/>
+      <w:r>
+        <w:rPr>
+          <w:rFonts w:ascii="Arial" w:hAnsi="Arial" w:cs="Arial"/>
+          <w:sz w:val="22"/>
+          <w:szCs w:val="22"/>
+        </w:rPr>
+        <w:t>Jupyter</w:t>
+      </w:r>
+      <w:proofErr w:type="spellEnd"/>
+      <w:r>
+        <w:rPr>
+          <w:rFonts w:ascii="Arial" w:hAnsi="Arial" w:cs="Arial"/>
+          <w:sz w:val="22"/>
+          <w:szCs w:val="22"/>
+        </w:rPr>
+        <w:t xml:space="preserve">. More precisely, </w:t>
+      </w:r>
+      <w:proofErr w:type="spellStart"/>
+      <w:r>
+        <w:rPr>
+          <w:rFonts w:ascii="Arial" w:hAnsi="Arial" w:cs="Arial"/>
+          <w:sz w:val="22"/>
+          <w:szCs w:val="22"/>
+        </w:rPr>
+        <w:t>Jupyter</w:t>
+      </w:r>
+      <w:proofErr w:type="spellEnd"/>
+      <w:r>
+        <w:rPr>
+          <w:rFonts w:ascii="Arial" w:hAnsi="Arial" w:cs="Arial"/>
+          <w:sz w:val="22"/>
+          <w:szCs w:val="22"/>
+        </w:rPr>
+        <w:t xml:space="preserve"> disposes over a layout extension that is known as </w:t>
+      </w:r>
+      <w:proofErr w:type="spellStart"/>
+      <w:r>
+        <w:rPr>
+          <w:rFonts w:ascii="Arial" w:hAnsi="Arial" w:cs="Arial"/>
+          <w:sz w:val="22"/>
+          <w:szCs w:val="22"/>
+        </w:rPr>
+        <w:t>Jupyter</w:t>
+      </w:r>
+      <w:proofErr w:type="spellEnd"/>
+      <w:r>
+        <w:rPr>
+          <w:rFonts w:ascii="Arial" w:hAnsi="Arial" w:cs="Arial"/>
+          <w:sz w:val="22"/>
+          <w:szCs w:val="22"/>
+        </w:rPr>
+        <w:t xml:space="preserve"> Dashboard. This extension adds functionality to </w:t>
+      </w:r>
+      <w:proofErr w:type="spellStart"/>
+      <w:r>
+        <w:rPr>
+          <w:rFonts w:ascii="Arial" w:hAnsi="Arial" w:cs="Arial"/>
+          <w:sz w:val="22"/>
+          <w:szCs w:val="22"/>
+        </w:rPr>
+        <w:t>jupyter</w:t>
+      </w:r>
+      <w:proofErr w:type="spellEnd"/>
+      <w:r>
+        <w:rPr>
+          <w:rFonts w:ascii="Arial" w:hAnsi="Arial" w:cs="Arial"/>
+          <w:sz w:val="22"/>
+          <w:szCs w:val="22"/>
+        </w:rPr>
+        <w:t xml:space="preserve"> notebooks to enable its users to generate interactive dashboards using </w:t>
+      </w:r>
+      <w:proofErr w:type="spellStart"/>
+      <w:r>
+        <w:rPr>
+          <w:rFonts w:ascii="Arial" w:hAnsi="Arial" w:cs="Arial"/>
+          <w:sz w:val="22"/>
+          <w:szCs w:val="22"/>
+        </w:rPr>
+        <w:t>Jupyter’s</w:t>
+      </w:r>
+      <w:proofErr w:type="spellEnd"/>
+      <w:r>
+        <w:rPr>
+          <w:rFonts w:ascii="Arial" w:hAnsi="Arial" w:cs="Arial"/>
+          <w:sz w:val="22"/>
+          <w:szCs w:val="22"/>
+        </w:rPr>
+        <w:t xml:space="preserve"> report-style functionality implementation that can alternate between markdown and code.</w:t>
+      </w:r>
+    </w:p>
+    <w:p>
+      <w:pPr>
+        <w:spacing w:line="360" w:lineRule="auto"/>
+        <w:jc w:val="both"/>
+        <w:rPr>
+          <w:rFonts w:ascii="Arial" w:hAnsi="Arial" w:cs="Arial"/>
+          <w:sz w:val="22"/>
+          <w:szCs w:val="22"/>
+        </w:rPr>
+      </w:pPr>
+      <w:r>
+        <w:rPr>
+          <w:rFonts w:ascii="Arial" w:hAnsi="Arial" w:cs="Arial"/>
+          <w:sz w:val="22"/>
+          <w:szCs w:val="22"/>
+        </w:rPr>
+        <w:t>This extension adds several visualization possibilities under the “Dashboard View” section. The first one permits to see the actual implementation of the dashboard. Next, a choice gives the possibility to visualize using either gr</w:t>
+      </w:r>
+      <w:r>
+        <w:rPr>
+          <w:rFonts w:ascii="Arial" w:hAnsi="Arial" w:cs="Arial"/>
+          <w:sz w:val="22"/>
+          <w:szCs w:val="22"/>
+        </w:rPr>
+        <w:t>i</w:t>
+      </w:r>
+      <w:r>
+        <w:rPr>
+          <w:rFonts w:ascii="Arial" w:hAnsi="Arial" w:cs="Arial"/>
+          <w:sz w:val="22"/>
+          <w:szCs w:val="22"/>
+        </w:rPr>
         <w:t xml:space="preserve">d layout or report layout. It must be noted that in our case, grid layout seems to be malfunctioning. </w:t>
       </w:r>
       <w:r>
@@ -4504,6 +5602,7 @@
           <w:sz w:val="22"/>
           <w:szCs w:val="22"/>
         </w:rPr>
+        <w:lastRenderedPageBreak/>
         <w:t>By running simple commands</w:t>
       </w:r>
       <w:r>
@@ -4731,7 +5830,6 @@
           <w:szCs w:val="22"/>
           <w:lang w:val="fr-BE"/>
         </w:rPr>
-        <w:lastRenderedPageBreak/>
         <w:t>[</w:t>
       </w:r>
       <w:proofErr w:type="spellStart"/>
@@ -6183,6 +7281,119 @@
       </w:pPr>
       <w:rPr>
         <w:rFonts w:hint="default"/>
+      </w:rPr>
+    </w:lvl>
+  </w:abstractNum>
+  <w:abstractNum w:abstractNumId="10" w15:restartNumberingAfterBreak="0">
+    <w:nsid w:val="68E44535"/>
+    <w:multiLevelType w:val="hybridMultilevel"/>
+    <w:tmpl w:val="AFB8D0F8"/>
+    <w:lvl w:ilvl="0" w:tplc="080C0001">
+      <w:start w:val="1"/>
+      <w:numFmt w:val="bullet"/>
+      <w:lvlText w:val=""/>
+      <w:lvlJc w:val="left"/>
+      <w:pPr>
+        <w:ind w:left="720" w:hanging="360"/>
+      </w:pPr>
+      <w:rPr>
+        <w:rFonts w:ascii="Symbol" w:hAnsi="Symbol" w:hint="default"/>
+      </w:rPr>
+    </w:lvl>
+    <w:lvl w:ilvl="1" w:tplc="080C0003" w:tentative="1">
+      <w:start w:val="1"/>
+      <w:numFmt w:val="bullet"/>
+      <w:lvlText w:val="o"/>
+      <w:lvlJc w:val="left"/>
+      <w:pPr>
+        <w:ind w:left="1440" w:hanging="360"/>
+      </w:pPr>
+      <w:rPr>
+        <w:rFonts w:ascii="Courier New" w:hAnsi="Courier New" w:cs="Courier New" w:hint="default"/>
+      </w:rPr>
+    </w:lvl>
+    <w:lvl w:ilvl="2" w:tplc="080C0005" w:tentative="1">
+      <w:start w:val="1"/>
+      <w:numFmt w:val="bullet"/>
+      <w:lvlText w:val=""/>
+      <w:lvlJc w:val="left"/>
+      <w:pPr>
+        <w:ind w:left="2160" w:hanging="360"/>
+      </w:pPr>
+      <w:rPr>
+        <w:rFonts w:ascii="Wingdings" w:hAnsi="Wingdings" w:hint="default"/>
+      </w:rPr>
+    </w:lvl>
+    <w:lvl w:ilvl="3" w:tplc="080C0001" w:tentative="1">
+      <w:start w:val="1"/>
+      <w:numFmt w:val="bullet"/>
+      <w:lvlText w:val=""/>
+      <w:lvlJc w:val="left"/>
+      <w:pPr>
+        <w:ind w:left="2880" w:hanging="360"/>
+      </w:pPr>
+      <w:rPr>
+        <w:rFonts w:ascii="Symbol" w:hAnsi="Symbol" w:hint="default"/>
+      </w:rPr>
+    </w:lvl>
+    <w:lvl w:ilvl="4" w:tplc="080C0003" w:tentative="1">
+      <w:start w:val="1"/>
+      <w:numFmt w:val="bullet"/>
+      <w:lvlText w:val="o"/>
+      <w:lvlJc w:val="left"/>
+      <w:pPr>
+        <w:ind w:left="3600" w:hanging="360"/>
+      </w:pPr>
+      <w:rPr>
+        <w:rFonts w:ascii="Courier New" w:hAnsi="Courier New" w:cs="Courier New" w:hint="default"/>
+      </w:rPr>
+    </w:lvl>
+    <w:lvl w:ilvl="5" w:tplc="080C0005" w:tentative="1">
+      <w:start w:val="1"/>
+      <w:numFmt w:val="bullet"/>
+      <w:lvlText w:val=""/>
+      <w:lvlJc w:val="left"/>
+      <w:pPr>
+        <w:ind w:left="4320" w:hanging="360"/>
+      </w:pPr>
+      <w:rPr>
+        <w:rFonts w:ascii="Wingdings" w:hAnsi="Wingdings" w:hint="default"/>
+      </w:rPr>
+    </w:lvl>
+    <w:lvl w:ilvl="6" w:tplc="080C0001" w:tentative="1">
+      <w:start w:val="1"/>
+      <w:numFmt w:val="bullet"/>
+      <w:lvlText w:val=""/>
+      <w:lvlJc w:val="left"/>
+      <w:pPr>
+        <w:ind w:left="5040" w:hanging="360"/>
+      </w:pPr>
+      <w:rPr>
+        <w:rFonts w:ascii="Symbol" w:hAnsi="Symbol" w:hint="default"/>
+      </w:rPr>
+    </w:lvl>
+    <w:lvl w:ilvl="7" w:tplc="080C0003" w:tentative="1">
+      <w:start w:val="1"/>
+      <w:numFmt w:val="bullet"/>
+      <w:lvlText w:val="o"/>
+      <w:lvlJc w:val="left"/>
+      <w:pPr>
+        <w:ind w:left="5760" w:hanging="360"/>
+      </w:pPr>
+      <w:rPr>
+        <w:rFonts w:ascii="Courier New" w:hAnsi="Courier New" w:cs="Courier New" w:hint="default"/>
+      </w:rPr>
+    </w:lvl>
+    <w:lvl w:ilvl="8" w:tplc="080C0005" w:tentative="1">
+      <w:start w:val="1"/>
+      <w:numFmt w:val="bullet"/>
+      <w:lvlText w:val=""/>
+      <w:lvlJc w:val="left"/>
+      <w:pPr>
+        <w:ind w:left="6480" w:hanging="360"/>
+      </w:pPr>
+      <w:rPr>
+        <w:rFonts w:ascii="Wingdings" w:hAnsi="Wingdings" w:hint="default"/>
       </w:rPr>
     </w:lvl>
   </w:abstractNum>
@@ -6215,6 +7426,9 @@
   </w:num>
   <w:num w:numId="10">
     <w:abstractNumId w:val="7"/>
+  </w:num>
+  <w:num w:numId="11">
+    <w:abstractNumId w:val="10"/>
   </w:num>
 </w:numbering>
 </file>
@@ -6338,6 +7552,7 @@
     <w:lsdException w:name="HTML Sample" w:semiHidden="1" w:unhideWhenUsed="1"/>
     <w:lsdException w:name="HTML Typewriter" w:semiHidden="1" w:unhideWhenUsed="1"/>
     <w:lsdException w:name="HTML Variable" w:semiHidden="1" w:unhideWhenUsed="1"/>
+    <w:lsdException w:name="Normal Table" w:semiHidden="1" w:unhideWhenUsed="1"/>
     <w:lsdException w:name="annotation subject" w:semiHidden="1" w:unhideWhenUsed="1"/>
     <w:lsdException w:name="No List" w:semiHidden="1" w:unhideWhenUsed="1"/>
     <w:lsdException w:name="Outline List 1" w:semiHidden="1" w:unhideWhenUsed="1"/>
@@ -6384,8 +7599,10 @@
     <w:lsdException w:name="Table Subtle 2" w:semiHidden="1" w:unhideWhenUsed="1"/>
     <w:lsdException w:name="Table Web 1" w:semiHidden="1" w:unhideWhenUsed="1"/>
     <w:lsdException w:name="Table Web 2" w:semiHidden="1" w:unhideWhenUsed="1"/>
+    <w:lsdException w:name="Table Web 3" w:semiHidden="1" w:unhideWhenUsed="1"/>
     <w:lsdException w:name="Balloon Text" w:semiHidden="1" w:unhideWhenUsed="1"/>
     <w:lsdException w:name="Table Grid" w:uiPriority="39"/>
+    <w:lsdException w:name="Table Theme" w:semiHidden="1" w:unhideWhenUsed="1"/>
     <w:lsdException w:name="Placeholder Text" w:semiHidden="1"/>
     <w:lsdException w:name="No Spacing" w:uiPriority="1" w:qFormat="1"/>
     <w:lsdException w:name="Light Shading" w:uiPriority="60"/>
@@ -7265,6 +8482,16 @@
       <w:vertAlign w:val="superscript"/>
     </w:rPr>
   </w:style>
+  <w:style w:type="character" w:styleId="Textedelespacerserv">
+    <w:name w:val="Placeholder Text"/>
+    <w:basedOn w:val="Policepardfaut"/>
+    <w:uiPriority w:val="99"/>
+    <w:semiHidden/>
+    <w:rsid w:val="00013E6D"/>
+    <w:rPr>
+      <w:color w:val="808080"/>
+    </w:rPr>
+  </w:style>
 </w:styles>
 </file>
 
@@ -7534,7 +8761,7 @@
 </file>
 
 <file path=customXml/itemProps1.xml><?xml version="1.0" encoding="utf-8"?>
-<ds:datastoreItem xmlns:ds="http://schemas.openxmlformats.org/officeDocument/2006/customXml" ds:itemID="{F6C727FF-2CBE-4087-8E96-DC900AF0219F}">
+<ds:datastoreItem xmlns:ds="http://schemas.openxmlformats.org/officeDocument/2006/customXml" ds:itemID="{F3E5C750-2AE4-42E4-A6BA-A3030F2EFF76}">
   <ds:schemaRefs>
     <ds:schemaRef ds:uri="http://schemas.openxmlformats.org/officeDocument/2006/bibliography"/>
   </ds:schemaRefs>

</xml_diff>